<commit_message>
Wrote function to sum total cost of different track/detections pairing for three objects
</commit_message>
<xml_diff>
--- a/HW11/Assignment 11.docx
+++ b/HW11/Assignment 11.docx
@@ -744,7 +744,23 @@
           <w:sz w:val="20"/>
           <w:szCs w:val="20"/>
         </w:rPr>
-        <w:t>lter state transition matrix. You</w:t>
+        <w:t>lter state transition matrix</w:t>
+      </w:r>
+      <w:r>
+        <w:rPr>
+          <w:rFonts w:ascii="Times New Roman" w:hAnsi="Times New Roman" w:cs="Times New Roman"/>
+          <w:sz w:val="20"/>
+          <w:szCs w:val="20"/>
+        </w:rPr>
+        <w:t xml:space="preserve"> T</w:t>
+      </w:r>
+      <w:r>
+        <w:rPr>
+          <w:rFonts w:ascii="Times New Roman" w:hAnsi="Times New Roman" w:cs="Times New Roman"/>
+          <w:sz w:val="20"/>
+          <w:szCs w:val="20"/>
+        </w:rPr>
+        <w:t>. You</w:t>
       </w:r>
       <w:r>
         <w:rPr>
@@ -794,6 +810,959 @@
           <w:sz w:val="20"/>
           <w:szCs w:val="20"/>
         </w:rPr>
+        <w:t>This is the transition matrix</w:t>
+      </w:r>
+    </w:p>
+    <w:p>
+      <w:pPr>
+        <w:widowControl w:val="0"/>
+        <w:autoSpaceDE w:val="0"/>
+        <w:autoSpaceDN w:val="0"/>
+        <w:adjustRightInd w:val="0"/>
+        <w:rPr>
+          <w:rFonts w:ascii="Times New Roman" w:hAnsi="Times New Roman" w:cs="Times New Roman"/>
+          <w:sz w:val="20"/>
+          <w:szCs w:val="20"/>
+        </w:rPr>
+      </w:pPr>
+    </w:p>
+    <w:p>
+      <w:pPr>
+        <w:widowControl w:val="0"/>
+        <w:autoSpaceDE w:val="0"/>
+        <w:autoSpaceDN w:val="0"/>
+        <w:adjustRightInd w:val="0"/>
+        <w:rPr>
+          <w:rFonts w:ascii="Times New Roman" w:hAnsi="Times New Roman" w:cs="Times New Roman"/>
+          <w:sz w:val="20"/>
+          <w:szCs w:val="20"/>
+        </w:rPr>
+      </w:pPr>
+      <m:oMathPara>
+        <m:oMath>
+          <m:r>
+            <w:rPr>
+              <w:rFonts w:ascii="Cambria Math" w:hAnsi="Cambria Math" w:cs="Times New Roman"/>
+              <w:sz w:val="20"/>
+              <w:szCs w:val="20"/>
+            </w:rPr>
+            <m:t>T=</m:t>
+          </m:r>
+          <m:d>
+            <m:dPr>
+              <m:begChr m:val="["/>
+              <m:endChr m:val="]"/>
+              <m:ctrlPr>
+                <w:rPr>
+                  <w:rFonts w:ascii="Cambria Math" w:hAnsi="Cambria Math" w:cs="Times New Roman"/>
+                  <w:i/>
+                  <w:sz w:val="20"/>
+                  <w:szCs w:val="20"/>
+                </w:rPr>
+              </m:ctrlPr>
+            </m:dPr>
+            <m:e>
+              <m:m>
+                <m:mPr>
+                  <m:mcs>
+                    <m:mc>
+                      <m:mcPr>
+                        <m:count m:val="4"/>
+                        <m:mcJc m:val="center"/>
+                      </m:mcPr>
+                    </m:mc>
+                  </m:mcs>
+                  <m:ctrlPr>
+                    <w:rPr>
+                      <w:rFonts w:ascii="Cambria Math" w:hAnsi="Cambria Math" w:cs="Times New Roman"/>
+                      <w:i/>
+                      <w:sz w:val="20"/>
+                      <w:szCs w:val="20"/>
+                    </w:rPr>
+                  </m:ctrlPr>
+                </m:mPr>
+                <m:mr>
+                  <m:e>
+                    <m:r>
+                      <w:rPr>
+                        <w:rFonts w:ascii="Cambria Math" w:hAnsi="Cambria Math" w:cs="Times New Roman"/>
+                        <w:sz w:val="20"/>
+                        <w:szCs w:val="20"/>
+                      </w:rPr>
+                      <m:t>1</m:t>
+                    </m:r>
+                  </m:e>
+                  <m:e>
+                    <m:r>
+                      <w:rPr>
+                        <w:rFonts w:ascii="Cambria Math" w:hAnsi="Cambria Math" w:cs="Times New Roman"/>
+                        <w:sz w:val="20"/>
+                        <w:szCs w:val="20"/>
+                      </w:rPr>
+                      <m:t>0</m:t>
+                    </m:r>
+                  </m:e>
+                  <m:e>
+                    <m:r>
+                      <w:rPr>
+                        <w:rFonts w:ascii="Cambria Math" w:hAnsi="Cambria Math" w:cs="Times New Roman"/>
+                        <w:sz w:val="20"/>
+                        <w:szCs w:val="20"/>
+                      </w:rPr>
+                      <m:t>1</m:t>
+                    </m:r>
+                  </m:e>
+                  <m:e>
+                    <m:r>
+                      <w:rPr>
+                        <w:rFonts w:ascii="Cambria Math" w:hAnsi="Cambria Math" w:cs="Times New Roman"/>
+                        <w:sz w:val="20"/>
+                        <w:szCs w:val="20"/>
+                      </w:rPr>
+                      <m:t>0</m:t>
+                    </m:r>
+                    <m:ctrlPr>
+                      <w:rPr>
+                        <w:rFonts w:ascii="Cambria Math" w:eastAsia="Cambria Math" w:hAnsi="Cambria Math" w:cs="Cambria Math"/>
+                        <w:i/>
+                        <w:sz w:val="20"/>
+                        <w:szCs w:val="20"/>
+                      </w:rPr>
+                    </m:ctrlPr>
+                  </m:e>
+                </m:mr>
+                <m:mr>
+                  <m:e>
+                    <m:r>
+                      <w:rPr>
+                        <w:rFonts w:ascii="Cambria Math" w:eastAsia="Cambria Math" w:hAnsi="Cambria Math" w:cs="Cambria Math"/>
+                        <w:sz w:val="20"/>
+                        <w:szCs w:val="20"/>
+                      </w:rPr>
+                      <m:t>0</m:t>
+                    </m:r>
+                  </m:e>
+                  <m:e>
+                    <m:r>
+                      <w:rPr>
+                        <w:rFonts w:ascii="Cambria Math" w:hAnsi="Cambria Math" w:cs="Times New Roman"/>
+                        <w:sz w:val="20"/>
+                        <w:szCs w:val="20"/>
+                      </w:rPr>
+                      <m:t>1</m:t>
+                    </m:r>
+                  </m:e>
+                  <m:e>
+                    <m:r>
+                      <w:rPr>
+                        <w:rFonts w:ascii="Cambria Math" w:hAnsi="Cambria Math" w:cs="Times New Roman"/>
+                        <w:sz w:val="20"/>
+                        <w:szCs w:val="20"/>
+                      </w:rPr>
+                      <m:t>0</m:t>
+                    </m:r>
+                  </m:e>
+                  <m:e>
+                    <m:r>
+                      <w:rPr>
+                        <w:rFonts w:ascii="Cambria Math" w:hAnsi="Cambria Math" w:cs="Times New Roman"/>
+                        <w:sz w:val="20"/>
+                        <w:szCs w:val="20"/>
+                      </w:rPr>
+                      <m:t>1</m:t>
+                    </m:r>
+                    <m:ctrlPr>
+                      <w:rPr>
+                        <w:rFonts w:ascii="Cambria Math" w:eastAsia="Cambria Math" w:hAnsi="Cambria Math" w:cs="Cambria Math"/>
+                        <w:i/>
+                        <w:sz w:val="20"/>
+                        <w:szCs w:val="20"/>
+                      </w:rPr>
+                    </m:ctrlPr>
+                  </m:e>
+                </m:mr>
+                <m:mr>
+                  <m:e>
+                    <m:r>
+                      <w:rPr>
+                        <w:rFonts w:ascii="Cambria Math" w:eastAsia="Cambria Math" w:hAnsi="Cambria Math" w:cs="Cambria Math"/>
+                        <w:sz w:val="20"/>
+                        <w:szCs w:val="20"/>
+                      </w:rPr>
+                      <m:t>0</m:t>
+                    </m:r>
+                    <m:ctrlPr>
+                      <w:rPr>
+                        <w:rFonts w:ascii="Cambria Math" w:eastAsia="Cambria Math" w:hAnsi="Cambria Math" w:cs="Cambria Math"/>
+                        <w:i/>
+                        <w:sz w:val="20"/>
+                        <w:szCs w:val="20"/>
+                      </w:rPr>
+                    </m:ctrlPr>
+                  </m:e>
+                  <m:e>
+                    <m:r>
+                      <w:rPr>
+                        <w:rFonts w:ascii="Cambria Math" w:eastAsia="Cambria Math" w:hAnsi="Cambria Math" w:cs="Cambria Math"/>
+                        <w:sz w:val="20"/>
+                        <w:szCs w:val="20"/>
+                      </w:rPr>
+                      <m:t>0</m:t>
+                    </m:r>
+                    <m:ctrlPr>
+                      <w:rPr>
+                        <w:rFonts w:ascii="Cambria Math" w:eastAsia="Cambria Math" w:hAnsi="Cambria Math" w:cs="Cambria Math"/>
+                        <w:i/>
+                        <w:sz w:val="20"/>
+                        <w:szCs w:val="20"/>
+                      </w:rPr>
+                    </m:ctrlPr>
+                  </m:e>
+                  <m:e>
+                    <m:r>
+                      <w:rPr>
+                        <w:rFonts w:ascii="Cambria Math" w:eastAsia="Cambria Math" w:hAnsi="Cambria Math" w:cs="Cambria Math"/>
+                        <w:sz w:val="20"/>
+                        <w:szCs w:val="20"/>
+                      </w:rPr>
+                      <m:t>1</m:t>
+                    </m:r>
+                    <m:ctrlPr>
+                      <w:rPr>
+                        <w:rFonts w:ascii="Cambria Math" w:eastAsia="Cambria Math" w:hAnsi="Cambria Math" w:cs="Cambria Math"/>
+                        <w:i/>
+                        <w:sz w:val="20"/>
+                        <w:szCs w:val="20"/>
+                      </w:rPr>
+                    </m:ctrlPr>
+                  </m:e>
+                  <m:e>
+                    <m:r>
+                      <w:rPr>
+                        <w:rFonts w:ascii="Cambria Math" w:eastAsia="Cambria Math" w:hAnsi="Cambria Math" w:cs="Cambria Math"/>
+                        <w:sz w:val="20"/>
+                        <w:szCs w:val="20"/>
+                      </w:rPr>
+                      <m:t>0</m:t>
+                    </m:r>
+                    <m:ctrlPr>
+                      <w:rPr>
+                        <w:rFonts w:ascii="Cambria Math" w:eastAsia="Cambria Math" w:hAnsi="Cambria Math" w:cs="Cambria Math"/>
+                        <w:i/>
+                        <w:sz w:val="20"/>
+                        <w:szCs w:val="20"/>
+                      </w:rPr>
+                    </m:ctrlPr>
+                  </m:e>
+                </m:mr>
+                <m:mr>
+                  <m:e>
+                    <m:r>
+                      <w:rPr>
+                        <w:rFonts w:ascii="Cambria Math" w:eastAsia="Cambria Math" w:hAnsi="Cambria Math" w:cs="Cambria Math"/>
+                        <w:sz w:val="20"/>
+                        <w:szCs w:val="20"/>
+                      </w:rPr>
+                      <m:t>0</m:t>
+                    </m:r>
+                  </m:e>
+                  <m:e>
+                    <m:r>
+                      <w:rPr>
+                        <w:rFonts w:ascii="Cambria Math" w:hAnsi="Cambria Math" w:cs="Times New Roman"/>
+                        <w:sz w:val="20"/>
+                        <w:szCs w:val="20"/>
+                      </w:rPr>
+                      <m:t>0</m:t>
+                    </m:r>
+                  </m:e>
+                  <m:e>
+                    <m:r>
+                      <w:rPr>
+                        <w:rFonts w:ascii="Cambria Math" w:hAnsi="Cambria Math" w:cs="Times New Roman"/>
+                        <w:sz w:val="20"/>
+                        <w:szCs w:val="20"/>
+                      </w:rPr>
+                      <m:t>0</m:t>
+                    </m:r>
+                    <m:ctrlPr>
+                      <w:rPr>
+                        <w:rFonts w:ascii="Cambria Math" w:eastAsia="Cambria Math" w:hAnsi="Cambria Math" w:cs="Cambria Math"/>
+                        <w:i/>
+                        <w:sz w:val="20"/>
+                        <w:szCs w:val="20"/>
+                      </w:rPr>
+                    </m:ctrlPr>
+                  </m:e>
+                  <m:e>
+                    <m:r>
+                      <w:rPr>
+                        <w:rFonts w:ascii="Cambria Math" w:eastAsia="Cambria Math" w:hAnsi="Cambria Math" w:cs="Cambria Math"/>
+                        <w:sz w:val="20"/>
+                        <w:szCs w:val="20"/>
+                      </w:rPr>
+                      <m:t>0</m:t>
+                    </m:r>
+                  </m:e>
+                </m:mr>
+              </m:m>
+            </m:e>
+          </m:d>
+        </m:oMath>
+      </m:oMathPara>
+    </w:p>
+    <w:p>
+      <w:pPr>
+        <w:widowControl w:val="0"/>
+        <w:autoSpaceDE w:val="0"/>
+        <w:autoSpaceDN w:val="0"/>
+        <w:adjustRightInd w:val="0"/>
+        <w:rPr>
+          <w:rFonts w:ascii="Times New Roman" w:hAnsi="Times New Roman" w:cs="Times New Roman"/>
+          <w:sz w:val="20"/>
+          <w:szCs w:val="20"/>
+        </w:rPr>
+      </w:pPr>
+      <w:proofErr w:type="gramStart"/>
+      <w:r>
+        <w:rPr>
+          <w:rFonts w:ascii="Times New Roman" w:hAnsi="Times New Roman" w:cs="Times New Roman"/>
+          <w:sz w:val="20"/>
+          <w:szCs w:val="20"/>
+        </w:rPr>
+        <w:t>and</w:t>
+      </w:r>
+      <w:proofErr w:type="gramEnd"/>
+      <w:r>
+        <w:rPr>
+          <w:rFonts w:ascii="Times New Roman" w:hAnsi="Times New Roman" w:cs="Times New Roman"/>
+          <w:sz w:val="20"/>
+          <w:szCs w:val="20"/>
+        </w:rPr>
+        <w:t xml:space="preserve"> the state vector X is</w:t>
+      </w:r>
+    </w:p>
+    <w:p>
+      <w:pPr>
+        <w:widowControl w:val="0"/>
+        <w:autoSpaceDE w:val="0"/>
+        <w:autoSpaceDN w:val="0"/>
+        <w:adjustRightInd w:val="0"/>
+        <w:rPr>
+          <w:rFonts w:ascii="Times New Roman" w:hAnsi="Times New Roman" w:cs="Times New Roman"/>
+          <w:sz w:val="20"/>
+          <w:szCs w:val="20"/>
+        </w:rPr>
+      </w:pPr>
+    </w:p>
+    <w:p>
+      <w:pPr>
+        <w:widowControl w:val="0"/>
+        <w:autoSpaceDE w:val="0"/>
+        <w:autoSpaceDN w:val="0"/>
+        <w:adjustRightInd w:val="0"/>
+        <w:rPr>
+          <w:rFonts w:ascii="Times New Roman" w:hAnsi="Times New Roman" w:cs="Times New Roman"/>
+          <w:sz w:val="20"/>
+          <w:szCs w:val="20"/>
+        </w:rPr>
+      </w:pPr>
+      <m:oMathPara>
+        <m:oMath>
+          <m:r>
+            <w:rPr>
+              <w:rFonts w:ascii="Cambria Math" w:hAnsi="Cambria Math" w:cs="Times New Roman"/>
+              <w:sz w:val="20"/>
+              <w:szCs w:val="20"/>
+            </w:rPr>
+            <m:t>X=</m:t>
+          </m:r>
+          <m:d>
+            <m:dPr>
+              <m:begChr m:val="["/>
+              <m:endChr m:val="]"/>
+              <m:ctrlPr>
+                <w:rPr>
+                  <w:rFonts w:ascii="Cambria Math" w:hAnsi="Cambria Math" w:cs="Times New Roman"/>
+                  <w:i/>
+                  <w:sz w:val="20"/>
+                  <w:szCs w:val="20"/>
+                </w:rPr>
+              </m:ctrlPr>
+            </m:dPr>
+            <m:e>
+              <m:m>
+                <m:mPr>
+                  <m:mcs>
+                    <m:mc>
+                      <m:mcPr>
+                        <m:count m:val="1"/>
+                        <m:mcJc m:val="center"/>
+                      </m:mcPr>
+                    </m:mc>
+                  </m:mcs>
+                  <m:ctrlPr>
+                    <w:rPr>
+                      <w:rFonts w:ascii="Cambria Math" w:hAnsi="Cambria Math" w:cs="Times New Roman"/>
+                      <w:i/>
+                      <w:sz w:val="20"/>
+                      <w:szCs w:val="20"/>
+                    </w:rPr>
+                  </m:ctrlPr>
+                </m:mPr>
+                <m:mr>
+                  <m:e>
+                    <m:r>
+                      <w:rPr>
+                        <w:rFonts w:ascii="Cambria Math" w:hAnsi="Cambria Math" w:cs="Times New Roman"/>
+                        <w:sz w:val="20"/>
+                        <w:szCs w:val="20"/>
+                      </w:rPr>
+                      <m:t>x</m:t>
+                    </m:r>
+                  </m:e>
+                </m:mr>
+                <m:mr>
+                  <m:e>
+                    <m:r>
+                      <w:rPr>
+                        <w:rFonts w:ascii="Cambria Math" w:hAnsi="Cambria Math" w:cs="Times New Roman"/>
+                        <w:sz w:val="20"/>
+                        <w:szCs w:val="20"/>
+                      </w:rPr>
+                      <m:t>y</m:t>
+                    </m:r>
+                  </m:e>
+                </m:mr>
+                <m:mr>
+                  <m:e>
+                    <m:sSub>
+                      <m:sSubPr>
+                        <m:ctrlPr>
+                          <w:rPr>
+                            <w:rFonts w:ascii="Cambria Math" w:hAnsi="Cambria Math" w:cs="Times New Roman"/>
+                            <w:i/>
+                            <w:sz w:val="20"/>
+                            <w:szCs w:val="20"/>
+                          </w:rPr>
+                        </m:ctrlPr>
+                      </m:sSubPr>
+                      <m:e>
+                        <m:r>
+                          <w:rPr>
+                            <w:rFonts w:ascii="Cambria Math" w:hAnsi="Cambria Math" w:cs="Times New Roman"/>
+                            <w:sz w:val="20"/>
+                            <w:szCs w:val="20"/>
+                          </w:rPr>
+                          <m:t>v</m:t>
+                        </m:r>
+                      </m:e>
+                      <m:sub>
+                        <m:r>
+                          <w:rPr>
+                            <w:rFonts w:ascii="Cambria Math" w:hAnsi="Cambria Math" w:cs="Times New Roman"/>
+                            <w:sz w:val="20"/>
+                            <w:szCs w:val="20"/>
+                          </w:rPr>
+                          <m:t>x</m:t>
+                        </m:r>
+                      </m:sub>
+                    </m:sSub>
+                    <m:ctrlPr>
+                      <w:rPr>
+                        <w:rFonts w:ascii="Cambria Math" w:eastAsia="Cambria Math" w:hAnsi="Cambria Math" w:cs="Cambria Math"/>
+                        <w:i/>
+                        <w:sz w:val="20"/>
+                        <w:szCs w:val="20"/>
+                      </w:rPr>
+                    </m:ctrlPr>
+                  </m:e>
+                </m:mr>
+                <m:mr>
+                  <m:e>
+                    <m:sSub>
+                      <m:sSubPr>
+                        <m:ctrlPr>
+                          <w:rPr>
+                            <w:rFonts w:ascii="Cambria Math" w:eastAsia="Cambria Math" w:hAnsi="Cambria Math" w:cs="Cambria Math"/>
+                            <w:i/>
+                            <w:sz w:val="20"/>
+                            <w:szCs w:val="20"/>
+                          </w:rPr>
+                        </m:ctrlPr>
+                      </m:sSubPr>
+                      <m:e>
+                        <m:r>
+                          <w:rPr>
+                            <w:rFonts w:ascii="Cambria Math" w:eastAsia="Cambria Math" w:hAnsi="Cambria Math" w:cs="Cambria Math"/>
+                            <w:sz w:val="20"/>
+                            <w:szCs w:val="20"/>
+                          </w:rPr>
+                          <m:t>v</m:t>
+                        </m:r>
+                      </m:e>
+                      <m:sub>
+                        <m:r>
+                          <w:rPr>
+                            <w:rFonts w:ascii="Cambria Math" w:eastAsia="Cambria Math" w:hAnsi="Cambria Math" w:cs="Cambria Math"/>
+                            <w:sz w:val="20"/>
+                            <w:szCs w:val="20"/>
+                          </w:rPr>
+                          <m:t>y</m:t>
+                        </m:r>
+                      </m:sub>
+                    </m:sSub>
+                  </m:e>
+                </m:mr>
+              </m:m>
+            </m:e>
+          </m:d>
+        </m:oMath>
+      </m:oMathPara>
+    </w:p>
+    <w:p>
+      <w:pPr>
+        <w:widowControl w:val="0"/>
+        <w:autoSpaceDE w:val="0"/>
+        <w:autoSpaceDN w:val="0"/>
+        <w:adjustRightInd w:val="0"/>
+        <w:rPr>
+          <w:rFonts w:ascii="Times New Roman" w:hAnsi="Times New Roman" w:cs="Times New Roman"/>
+          <w:sz w:val="20"/>
+          <w:szCs w:val="20"/>
+        </w:rPr>
+      </w:pPr>
+    </w:p>
+    <w:p>
+      <w:pPr>
+        <w:widowControl w:val="0"/>
+        <w:autoSpaceDE w:val="0"/>
+        <w:autoSpaceDN w:val="0"/>
+        <w:adjustRightInd w:val="0"/>
+        <w:rPr>
+          <w:rFonts w:ascii="Times New Roman" w:hAnsi="Times New Roman" w:cs="Times New Roman"/>
+          <w:sz w:val="20"/>
+          <w:szCs w:val="20"/>
+        </w:rPr>
+      </w:pPr>
+      <w:r>
+        <w:rPr>
+          <w:rFonts w:ascii="Times New Roman" w:hAnsi="Times New Roman" w:cs="Times New Roman"/>
+          <w:sz w:val="20"/>
+          <w:szCs w:val="20"/>
+        </w:rPr>
+        <w:t xml:space="preserve">The product </w:t>
+      </w:r>
+      <w:r>
+        <w:rPr>
+          <w:rFonts w:ascii="Times New Roman" w:hAnsi="Times New Roman" w:cs="Times New Roman"/>
+          <w:sz w:val="20"/>
+          <w:szCs w:val="20"/>
+        </w:rPr>
+        <w:t>of T and X plus the product of the control matrix and vector (which in this case, there is none) gives the next state</w:t>
+      </w:r>
+    </w:p>
+    <w:p>
+      <w:pPr>
+        <w:widowControl w:val="0"/>
+        <w:autoSpaceDE w:val="0"/>
+        <w:autoSpaceDN w:val="0"/>
+        <w:adjustRightInd w:val="0"/>
+        <w:rPr>
+          <w:rFonts w:ascii="Times New Roman" w:hAnsi="Times New Roman" w:cs="Times New Roman"/>
+          <w:sz w:val="20"/>
+          <w:szCs w:val="20"/>
+        </w:rPr>
+      </w:pPr>
+    </w:p>
+    <w:p>
+      <w:pPr>
+        <w:widowControl w:val="0"/>
+        <w:autoSpaceDE w:val="0"/>
+        <w:autoSpaceDN w:val="0"/>
+        <w:adjustRightInd w:val="0"/>
+        <w:rPr>
+          <w:rFonts w:ascii="Times New Roman" w:hAnsi="Times New Roman" w:cs="Times New Roman"/>
+          <w:sz w:val="20"/>
+          <w:szCs w:val="20"/>
+        </w:rPr>
+      </w:pPr>
+      <m:oMathPara>
+        <m:oMath>
+          <m:r>
+            <w:rPr>
+              <w:rFonts w:ascii="Cambria Math" w:hAnsi="Cambria Math" w:cs="Times New Roman"/>
+              <w:sz w:val="20"/>
+              <w:szCs w:val="20"/>
+            </w:rPr>
+            <m:t>TX=</m:t>
+          </m:r>
+          <m:d>
+            <m:dPr>
+              <m:begChr m:val="["/>
+              <m:endChr m:val="]"/>
+              <m:ctrlPr>
+                <w:rPr>
+                  <w:rFonts w:ascii="Cambria Math" w:hAnsi="Cambria Math" w:cs="Times New Roman"/>
+                  <w:i/>
+                  <w:sz w:val="20"/>
+                  <w:szCs w:val="20"/>
+                </w:rPr>
+              </m:ctrlPr>
+            </m:dPr>
+            <m:e>
+              <m:r>
+                <w:rPr>
+                  <w:rFonts w:ascii="Cambria Math" w:hAnsi="Cambria Math" w:cs="Times New Roman"/>
+                  <w:sz w:val="20"/>
+                  <w:szCs w:val="20"/>
+                </w:rPr>
+                <m:t xml:space="preserve"> </m:t>
+              </m:r>
+              <m:m>
+                <m:mPr>
+                  <m:mcs>
+                    <m:mc>
+                      <m:mcPr>
+                        <m:count m:val="1"/>
+                        <m:mcJc m:val="center"/>
+                      </m:mcPr>
+                    </m:mc>
+                  </m:mcs>
+                  <m:ctrlPr>
+                    <w:rPr>
+                      <w:rFonts w:ascii="Cambria Math" w:hAnsi="Cambria Math" w:cs="Times New Roman"/>
+                      <w:i/>
+                      <w:sz w:val="20"/>
+                      <w:szCs w:val="20"/>
+                    </w:rPr>
+                  </m:ctrlPr>
+                </m:mPr>
+                <m:mr>
+                  <m:e>
+                    <m:r>
+                      <w:rPr>
+                        <w:rFonts w:ascii="Cambria Math" w:hAnsi="Cambria Math" w:cs="Times New Roman"/>
+                        <w:sz w:val="20"/>
+                        <w:szCs w:val="20"/>
+                      </w:rPr>
+                      <m:t>x+</m:t>
+                    </m:r>
+                    <m:sSub>
+                      <m:sSubPr>
+                        <m:ctrlPr>
+                          <w:rPr>
+                            <w:rFonts w:ascii="Cambria Math" w:hAnsi="Cambria Math" w:cs="Times New Roman"/>
+                            <w:i/>
+                            <w:sz w:val="20"/>
+                            <w:szCs w:val="20"/>
+                          </w:rPr>
+                        </m:ctrlPr>
+                      </m:sSubPr>
+                      <m:e>
+                        <m:r>
+                          <w:rPr>
+                            <w:rFonts w:ascii="Cambria Math" w:hAnsi="Cambria Math" w:cs="Times New Roman"/>
+                            <w:sz w:val="20"/>
+                            <w:szCs w:val="20"/>
+                          </w:rPr>
+                          <m:t>v</m:t>
+                        </m:r>
+                      </m:e>
+                      <m:sub>
+                        <m:r>
+                          <w:rPr>
+                            <w:rFonts w:ascii="Cambria Math" w:hAnsi="Cambria Math" w:cs="Times New Roman"/>
+                            <w:sz w:val="20"/>
+                            <w:szCs w:val="20"/>
+                          </w:rPr>
+                          <m:t>x</m:t>
+                        </m:r>
+                      </m:sub>
+                    </m:sSub>
+                  </m:e>
+                </m:mr>
+                <m:mr>
+                  <m:e>
+                    <m:r>
+                      <w:rPr>
+                        <w:rFonts w:ascii="Cambria Math" w:hAnsi="Cambria Math" w:cs="Times New Roman"/>
+                        <w:sz w:val="20"/>
+                        <w:szCs w:val="20"/>
+                      </w:rPr>
+                      <m:t>y+</m:t>
+                    </m:r>
+                    <m:sSub>
+                      <m:sSubPr>
+                        <m:ctrlPr>
+                          <w:rPr>
+                            <w:rFonts w:ascii="Cambria Math" w:hAnsi="Cambria Math" w:cs="Times New Roman"/>
+                            <w:i/>
+                            <w:sz w:val="20"/>
+                            <w:szCs w:val="20"/>
+                          </w:rPr>
+                        </m:ctrlPr>
+                      </m:sSubPr>
+                      <m:e>
+                        <m:r>
+                          <w:rPr>
+                            <w:rFonts w:ascii="Cambria Math" w:hAnsi="Cambria Math" w:cs="Times New Roman"/>
+                            <w:sz w:val="20"/>
+                            <w:szCs w:val="20"/>
+                          </w:rPr>
+                          <m:t>v</m:t>
+                        </m:r>
+                      </m:e>
+                      <m:sub>
+                        <m:r>
+                          <w:rPr>
+                            <w:rFonts w:ascii="Cambria Math" w:hAnsi="Cambria Math" w:cs="Times New Roman"/>
+                            <w:sz w:val="20"/>
+                            <w:szCs w:val="20"/>
+                          </w:rPr>
+                          <m:t>y</m:t>
+                        </m:r>
+                      </m:sub>
+                    </m:sSub>
+                    <m:ctrlPr>
+                      <w:rPr>
+                        <w:rFonts w:ascii="Cambria Math" w:eastAsia="Cambria Math" w:hAnsi="Cambria Math" w:cs="Cambria Math"/>
+                        <w:i/>
+                        <w:sz w:val="20"/>
+                        <w:szCs w:val="20"/>
+                      </w:rPr>
+                    </m:ctrlPr>
+                  </m:e>
+                </m:mr>
+                <m:mr>
+                  <m:e>
+                    <m:sSub>
+                      <m:sSubPr>
+                        <m:ctrlPr>
+                          <w:rPr>
+                            <w:rFonts w:ascii="Cambria Math" w:eastAsia="Cambria Math" w:hAnsi="Cambria Math" w:cs="Cambria Math"/>
+                            <w:i/>
+                            <w:sz w:val="20"/>
+                            <w:szCs w:val="20"/>
+                          </w:rPr>
+                        </m:ctrlPr>
+                      </m:sSubPr>
+                      <m:e>
+                        <m:r>
+                          <w:rPr>
+                            <w:rFonts w:ascii="Cambria Math" w:eastAsia="Cambria Math" w:hAnsi="Cambria Math" w:cs="Cambria Math"/>
+                            <w:sz w:val="20"/>
+                            <w:szCs w:val="20"/>
+                          </w:rPr>
+                          <m:t>v</m:t>
+                        </m:r>
+                      </m:e>
+                      <m:sub>
+                        <m:r>
+                          <w:rPr>
+                            <w:rFonts w:ascii="Cambria Math" w:eastAsia="Cambria Math" w:hAnsi="Cambria Math" w:cs="Cambria Math"/>
+                            <w:sz w:val="20"/>
+                            <w:szCs w:val="20"/>
+                          </w:rPr>
+                          <m:t>x</m:t>
+                        </m:r>
+                      </m:sub>
+                    </m:sSub>
+                  </m:e>
+                </m:mr>
+                <m:mr>
+                  <m:e>
+                    <m:sSub>
+                      <m:sSubPr>
+                        <m:ctrlPr>
+                          <w:rPr>
+                            <w:rFonts w:ascii="Cambria Math" w:hAnsi="Cambria Math" w:cs="Times New Roman"/>
+                            <w:i/>
+                            <w:sz w:val="20"/>
+                            <w:szCs w:val="20"/>
+                          </w:rPr>
+                        </m:ctrlPr>
+                      </m:sSubPr>
+                      <m:e>
+                        <m:r>
+                          <w:rPr>
+                            <w:rFonts w:ascii="Cambria Math" w:hAnsi="Cambria Math" w:cs="Times New Roman"/>
+                            <w:sz w:val="20"/>
+                            <w:szCs w:val="20"/>
+                          </w:rPr>
+                          <m:t>v</m:t>
+                        </m:r>
+                      </m:e>
+                      <m:sub>
+                        <m:r>
+                          <w:rPr>
+                            <w:rFonts w:ascii="Cambria Math" w:hAnsi="Cambria Math" w:cs="Times New Roman"/>
+                            <w:sz w:val="20"/>
+                            <w:szCs w:val="20"/>
+                          </w:rPr>
+                          <m:t>y</m:t>
+                        </m:r>
+                      </m:sub>
+                    </m:sSub>
+                  </m:e>
+                </m:mr>
+              </m:m>
+            </m:e>
+          </m:d>
+        </m:oMath>
+      </m:oMathPara>
+    </w:p>
+    <w:p>
+      <w:pPr>
+        <w:widowControl w:val="0"/>
+        <w:autoSpaceDE w:val="0"/>
+        <w:autoSpaceDN w:val="0"/>
+        <w:adjustRightInd w:val="0"/>
+        <w:rPr>
+          <w:rFonts w:ascii="Times New Roman" w:hAnsi="Times New Roman" w:cs="Times New Roman"/>
+          <w:sz w:val="20"/>
+          <w:szCs w:val="20"/>
+        </w:rPr>
+      </w:pPr>
+    </w:p>
+    <w:p>
+      <w:pPr>
+        <w:widowControl w:val="0"/>
+        <w:autoSpaceDE w:val="0"/>
+        <w:autoSpaceDN w:val="0"/>
+        <w:adjustRightInd w:val="0"/>
+        <w:rPr>
+          <w:rFonts w:ascii="Times New Roman" w:hAnsi="Times New Roman" w:cs="Times New Roman"/>
+          <w:sz w:val="20"/>
+          <w:szCs w:val="20"/>
+        </w:rPr>
+      </w:pPr>
+    </w:p>
+    <w:p>
+      <w:pPr>
+        <w:widowControl w:val="0"/>
+        <w:autoSpaceDE w:val="0"/>
+        <w:autoSpaceDN w:val="0"/>
+        <w:adjustRightInd w:val="0"/>
+        <w:rPr>
+          <w:rFonts w:ascii="Times New Roman" w:hAnsi="Times New Roman" w:cs="Times New Roman"/>
+          <w:sz w:val="20"/>
+          <w:szCs w:val="20"/>
+        </w:rPr>
+      </w:pPr>
+      <w:r>
+        <w:rPr>
+          <w:rFonts w:ascii="Times New Roman" w:hAnsi="Times New Roman" w:cs="Times New Roman"/>
+          <w:sz w:val="20"/>
+          <w:szCs w:val="20"/>
+        </w:rPr>
+        <w:t xml:space="preserve">The assumption is the </w:t>
+      </w:r>
+      <w:proofErr w:type="spellStart"/>
+      <w:r>
+        <w:rPr>
+          <w:rFonts w:ascii="Times New Roman" w:hAnsi="Times New Roman" w:cs="Times New Roman"/>
+          <w:color w:val="000000"/>
+          <w:sz w:val="20"/>
+          <w:szCs w:val="20"/>
+        </w:rPr>
+        <w:t>Δt</w:t>
+      </w:r>
+      <w:proofErr w:type="spellEnd"/>
+      <w:r>
+        <w:rPr>
+          <w:rFonts w:ascii="Times New Roman" w:hAnsi="Times New Roman" w:cs="Times New Roman"/>
+          <w:color w:val="000000"/>
+          <w:sz w:val="20"/>
+          <w:szCs w:val="20"/>
+        </w:rPr>
+        <w:t xml:space="preserve"> is equal to 1. In this case, it is the time between camera frames.</w:t>
+      </w:r>
+      <w:r>
+        <w:rPr>
+          <w:rFonts w:ascii="Times New Roman" w:hAnsi="Times New Roman" w:cs="Times New Roman"/>
+          <w:color w:val="000000"/>
+          <w:sz w:val="20"/>
+          <w:szCs w:val="20"/>
+        </w:rPr>
+        <w:t xml:space="preserve"> In the program, (</w:t>
+      </w:r>
+      <w:proofErr w:type="spellStart"/>
+      <w:r>
+        <w:rPr>
+          <w:rFonts w:ascii="Times New Roman" w:hAnsi="Times New Roman" w:cs="Times New Roman"/>
+          <w:color w:val="000000"/>
+          <w:sz w:val="20"/>
+          <w:szCs w:val="20"/>
+        </w:rPr>
+        <w:t>x</w:t>
+      </w:r>
+      <w:proofErr w:type="gramStart"/>
+      <w:r>
+        <w:rPr>
+          <w:rFonts w:ascii="Times New Roman" w:hAnsi="Times New Roman" w:cs="Times New Roman"/>
+          <w:color w:val="000000"/>
+          <w:sz w:val="20"/>
+          <w:szCs w:val="20"/>
+        </w:rPr>
+        <w:t>,y</w:t>
+      </w:r>
+      <w:proofErr w:type="spellEnd"/>
+      <w:proofErr w:type="gramEnd"/>
+      <w:r>
+        <w:rPr>
+          <w:rFonts w:ascii="Times New Roman" w:hAnsi="Times New Roman" w:cs="Times New Roman"/>
+          <w:color w:val="000000"/>
+          <w:sz w:val="20"/>
+          <w:szCs w:val="20"/>
+        </w:rPr>
+        <w:t>) are the coordinates of the detected red object and they are fed into the Kalman filter estimator which handles the “velocity” internally.</w:t>
+      </w:r>
+    </w:p>
+    <w:p>
+      <w:pPr>
+        <w:widowControl w:val="0"/>
+        <w:autoSpaceDE w:val="0"/>
+        <w:autoSpaceDN w:val="0"/>
+        <w:adjustRightInd w:val="0"/>
+        <w:rPr>
+          <w:rFonts w:ascii="Times New Roman" w:hAnsi="Times New Roman" w:cs="Times New Roman"/>
+          <w:sz w:val="20"/>
+          <w:szCs w:val="20"/>
+        </w:rPr>
+      </w:pPr>
+    </w:p>
+    <w:p>
+      <w:pPr>
+        <w:widowControl w:val="0"/>
+        <w:autoSpaceDE w:val="0"/>
+        <w:autoSpaceDN w:val="0"/>
+        <w:adjustRightInd w:val="0"/>
+        <w:rPr>
+          <w:rFonts w:ascii="Times New Roman" w:hAnsi="Times New Roman" w:cs="Times New Roman"/>
+          <w:sz w:val="20"/>
+          <w:szCs w:val="20"/>
+        </w:rPr>
+      </w:pPr>
+    </w:p>
+    <w:p>
+      <w:pPr>
+        <w:widowControl w:val="0"/>
+        <w:autoSpaceDE w:val="0"/>
+        <w:autoSpaceDN w:val="0"/>
+        <w:adjustRightInd w:val="0"/>
+        <w:rPr>
+          <w:rFonts w:ascii="Times New Roman" w:hAnsi="Times New Roman" w:cs="Times New Roman"/>
+          <w:sz w:val="20"/>
+          <w:szCs w:val="20"/>
+        </w:rPr>
+      </w:pPr>
+      <w:r>
+        <w:rPr>
+          <w:rFonts w:ascii="Times New Roman" w:hAnsi="Times New Roman" w:cs="Times New Roman"/>
+          <w:sz w:val="20"/>
+          <w:szCs w:val="20"/>
+        </w:rPr>
         <w:t>2. Spend a little time trying to track more than one object with the given implementation.</w:t>
       </w:r>
     </w:p>
@@ -849,626 +1818,793 @@
           <w:sz w:val="20"/>
           <w:szCs w:val="20"/>
         </w:rPr>
-        <w:t>cient. Hint: one undesirable behavior to look out for is a "track</w:t>
-      </w:r>
-      <w:r>
-        <w:rPr>
-          <w:rFonts w:ascii="Times New Roman" w:hAnsi="Times New Roman" w:cs="Times New Roman"/>
-          <w:sz w:val="20"/>
-          <w:szCs w:val="20"/>
-        </w:rPr>
-        <w:t xml:space="preserve"> </w:t>
-      </w:r>
-      <w:r>
-        <w:rPr>
-          <w:rFonts w:ascii="Times New Roman" w:hAnsi="Times New Roman" w:cs="Times New Roman"/>
-          <w:sz w:val="20"/>
-          <w:szCs w:val="20"/>
-        </w:rPr>
-        <w:t xml:space="preserve">switch" </w:t>
-      </w:r>
-      <w:proofErr w:type="gramStart"/>
-      <w:r>
-        <w:rPr>
-          <w:rFonts w:ascii="Times New Roman" w:hAnsi="Times New Roman" w:cs="Times New Roman"/>
-          <w:sz w:val="20"/>
-          <w:szCs w:val="20"/>
-        </w:rPr>
-        <w:t>behavior which</w:t>
-      </w:r>
-      <w:proofErr w:type="gramEnd"/>
-      <w:r>
-        <w:rPr>
-          <w:rFonts w:ascii="Times New Roman" w:hAnsi="Times New Roman" w:cs="Times New Roman"/>
-          <w:sz w:val="20"/>
-          <w:szCs w:val="20"/>
-        </w:rPr>
-        <w:t xml:space="preserve"> will most likely occur when your objects touch or occlude each other.</w:t>
-      </w:r>
-      <w:r>
-        <w:rPr>
-          <w:rFonts w:ascii="Times New Roman" w:hAnsi="Times New Roman" w:cs="Times New Roman"/>
-          <w:sz w:val="20"/>
-          <w:szCs w:val="20"/>
-        </w:rPr>
-        <w:t xml:space="preserve"> </w:t>
-      </w:r>
-      <w:r>
-        <w:rPr>
-          <w:rFonts w:ascii="Times New Roman" w:hAnsi="Times New Roman" w:cs="Times New Roman"/>
-          <w:sz w:val="20"/>
-          <w:szCs w:val="20"/>
-        </w:rPr>
-        <w:t>You may elaborate on some of the issues I outlined in the description above.</w:t>
-      </w:r>
-    </w:p>
-    <w:p>
-      <w:pPr>
-        <w:widowControl w:val="0"/>
-        <w:autoSpaceDE w:val="0"/>
-        <w:autoSpaceDN w:val="0"/>
-        <w:adjustRightInd w:val="0"/>
-        <w:rPr>
-          <w:rFonts w:ascii="Times New Roman" w:hAnsi="Times New Roman" w:cs="Times New Roman"/>
-          <w:sz w:val="20"/>
-          <w:szCs w:val="20"/>
-        </w:rPr>
-      </w:pPr>
-    </w:p>
-    <w:p>
-      <w:pPr>
-        <w:widowControl w:val="0"/>
-        <w:autoSpaceDE w:val="0"/>
-        <w:autoSpaceDN w:val="0"/>
-        <w:adjustRightInd w:val="0"/>
-        <w:rPr>
-          <w:rFonts w:ascii="Times New Roman" w:hAnsi="Times New Roman" w:cs="Times New Roman"/>
-          <w:sz w:val="20"/>
-          <w:szCs w:val="20"/>
-        </w:rPr>
-      </w:pPr>
-      <w:r>
-        <w:rPr>
-          <w:rFonts w:ascii="Times New Roman" w:hAnsi="Times New Roman" w:cs="Times New Roman"/>
-          <w:sz w:val="20"/>
-          <w:szCs w:val="20"/>
-        </w:rPr>
-        <w:t xml:space="preserve">3. Fix the data association in </w:t>
-      </w:r>
-      <w:proofErr w:type="spellStart"/>
-      <w:r>
-        <w:rPr>
-          <w:rFonts w:ascii="Times New Roman" w:hAnsi="Times New Roman" w:cs="Times New Roman"/>
-          <w:sz w:val="20"/>
-          <w:szCs w:val="20"/>
-        </w:rPr>
-        <w:t>trackRedObjects</w:t>
-      </w:r>
-      <w:proofErr w:type="spellEnd"/>
-      <w:r>
-        <w:rPr>
-          <w:rFonts w:ascii="Times New Roman" w:hAnsi="Times New Roman" w:cs="Times New Roman"/>
-          <w:sz w:val="20"/>
-          <w:szCs w:val="20"/>
-        </w:rPr>
-        <w:t>. Make whatever changes to the code you need.</w:t>
-      </w:r>
-    </w:p>
-    <w:p>
-      <w:pPr>
-        <w:widowControl w:val="0"/>
-        <w:autoSpaceDE w:val="0"/>
-        <w:autoSpaceDN w:val="0"/>
-        <w:adjustRightInd w:val="0"/>
-        <w:rPr>
-          <w:rFonts w:ascii="Times New Roman" w:hAnsi="Times New Roman" w:cs="Times New Roman"/>
-          <w:sz w:val="20"/>
-          <w:szCs w:val="20"/>
-        </w:rPr>
-      </w:pPr>
-      <w:r>
-        <w:rPr>
-          <w:rFonts w:ascii="Times New Roman" w:hAnsi="Times New Roman" w:cs="Times New Roman"/>
-          <w:sz w:val="20"/>
-          <w:szCs w:val="20"/>
-        </w:rPr>
-        <w:t>To start, your implementation can work with only two</w:t>
-      </w:r>
-      <w:r>
-        <w:rPr>
-          <w:rFonts w:ascii="Times New Roman" w:hAnsi="Times New Roman" w:cs="Times New Roman"/>
-          <w:sz w:val="20"/>
-          <w:szCs w:val="20"/>
-        </w:rPr>
-        <w:t xml:space="preserve"> objects. Submit a sequence of fi</w:t>
-      </w:r>
-      <w:r>
-        <w:rPr>
-          <w:rFonts w:ascii="Times New Roman" w:hAnsi="Times New Roman" w:cs="Times New Roman"/>
-          <w:sz w:val="20"/>
-          <w:szCs w:val="20"/>
-        </w:rPr>
-        <w:t>ve</w:t>
-      </w:r>
-    </w:p>
-    <w:p>
-      <w:pPr>
-        <w:widowControl w:val="0"/>
-        <w:autoSpaceDE w:val="0"/>
-        <w:autoSpaceDN w:val="0"/>
-        <w:adjustRightInd w:val="0"/>
-        <w:rPr>
-          <w:rFonts w:ascii="Times New Roman" w:hAnsi="Times New Roman" w:cs="Times New Roman"/>
-          <w:sz w:val="20"/>
-          <w:szCs w:val="20"/>
-        </w:rPr>
-      </w:pPr>
-      <w:r>
-        <w:rPr>
-          <w:rFonts w:ascii="Times New Roman" w:hAnsi="Times New Roman" w:cs="Times New Roman"/>
-          <w:sz w:val="20"/>
-          <w:szCs w:val="20"/>
-        </w:rPr>
-        <w:t>(</w:t>
-      </w:r>
-      <w:proofErr w:type="gramStart"/>
-      <w:r>
-        <w:rPr>
-          <w:rFonts w:ascii="Times New Roman" w:hAnsi="Times New Roman" w:cs="Times New Roman"/>
-          <w:sz w:val="20"/>
-          <w:szCs w:val="20"/>
-        </w:rPr>
-        <w:t>possibly</w:t>
-      </w:r>
-      <w:proofErr w:type="gramEnd"/>
-      <w:r>
-        <w:rPr>
-          <w:rFonts w:ascii="Times New Roman" w:hAnsi="Times New Roman" w:cs="Times New Roman"/>
-          <w:sz w:val="20"/>
-          <w:szCs w:val="20"/>
-        </w:rPr>
-        <w:t xml:space="preserve"> non-consecutive) images showing your program tracking through a situation that</w:t>
-      </w:r>
-      <w:r>
-        <w:rPr>
-          <w:rFonts w:ascii="Times New Roman" w:hAnsi="Times New Roman" w:cs="Times New Roman"/>
-          <w:sz w:val="20"/>
-          <w:szCs w:val="20"/>
-        </w:rPr>
-        <w:t xml:space="preserve"> </w:t>
-      </w:r>
-      <w:r>
-        <w:rPr>
-          <w:rFonts w:ascii="Times New Roman" w:hAnsi="Times New Roman" w:cs="Times New Roman"/>
-          <w:sz w:val="20"/>
-          <w:szCs w:val="20"/>
-        </w:rPr>
-        <w:t>would cause a track switch with the original implementation.</w:t>
-      </w:r>
-    </w:p>
-    <w:p>
-      <w:pPr>
-        <w:widowControl w:val="0"/>
-        <w:autoSpaceDE w:val="0"/>
-        <w:autoSpaceDN w:val="0"/>
-        <w:adjustRightInd w:val="0"/>
-        <w:rPr>
-          <w:rFonts w:ascii="Times New Roman" w:hAnsi="Times New Roman" w:cs="Times New Roman"/>
-          <w:sz w:val="20"/>
-          <w:szCs w:val="20"/>
-        </w:rPr>
-      </w:pPr>
-    </w:p>
-    <w:p>
-      <w:pPr>
-        <w:widowControl w:val="0"/>
-        <w:autoSpaceDE w:val="0"/>
-        <w:autoSpaceDN w:val="0"/>
-        <w:adjustRightInd w:val="0"/>
-        <w:rPr>
-          <w:rFonts w:ascii="Times New Roman" w:hAnsi="Times New Roman" w:cs="Times New Roman"/>
-          <w:sz w:val="20"/>
-          <w:szCs w:val="20"/>
-        </w:rPr>
-      </w:pPr>
-      <w:r>
-        <w:rPr>
-          <w:rFonts w:ascii="Times New Roman" w:hAnsi="Times New Roman" w:cs="Times New Roman"/>
-          <w:sz w:val="20"/>
-          <w:szCs w:val="20"/>
-        </w:rPr>
-        <w:t>4. Enable track initiation. If there are more detections than tracks at a particular frame, the</w:t>
-      </w:r>
-      <w:r>
-        <w:rPr>
-          <w:rFonts w:ascii="Times New Roman" w:hAnsi="Times New Roman" w:cs="Times New Roman"/>
-          <w:sz w:val="20"/>
-          <w:szCs w:val="20"/>
-        </w:rPr>
-        <w:t xml:space="preserve"> </w:t>
-      </w:r>
-      <w:r>
-        <w:rPr>
-          <w:rFonts w:ascii="Times New Roman" w:hAnsi="Times New Roman" w:cs="Times New Roman"/>
-          <w:sz w:val="20"/>
-          <w:szCs w:val="20"/>
-        </w:rPr>
-        <w:t>unclaimed detection should be used to start a n</w:t>
-      </w:r>
-      <w:r>
-        <w:rPr>
-          <w:rFonts w:ascii="Times New Roman" w:hAnsi="Times New Roman" w:cs="Times New Roman"/>
-          <w:sz w:val="20"/>
-          <w:szCs w:val="20"/>
-        </w:rPr>
-        <w:t>ew track. Submit a sequence of fi</w:t>
-      </w:r>
-      <w:r>
-        <w:rPr>
-          <w:rFonts w:ascii="Times New Roman" w:hAnsi="Times New Roman" w:cs="Times New Roman"/>
-          <w:sz w:val="20"/>
-          <w:szCs w:val="20"/>
-        </w:rPr>
-        <w:t>ve (possibly</w:t>
-      </w:r>
-      <w:r>
-        <w:rPr>
-          <w:rFonts w:ascii="Times New Roman" w:hAnsi="Times New Roman" w:cs="Times New Roman"/>
-          <w:sz w:val="20"/>
-          <w:szCs w:val="20"/>
-        </w:rPr>
-        <w:t xml:space="preserve"> </w:t>
-      </w:r>
-      <w:r>
-        <w:rPr>
-          <w:rFonts w:ascii="Times New Roman" w:hAnsi="Times New Roman" w:cs="Times New Roman"/>
-          <w:sz w:val="20"/>
-          <w:szCs w:val="20"/>
-        </w:rPr>
-        <w:t>non-consecutive) images showing a situation where there is a track present in the image, and</w:t>
-      </w:r>
-      <w:r>
-        <w:rPr>
-          <w:rFonts w:ascii="Times New Roman" w:hAnsi="Times New Roman" w:cs="Times New Roman"/>
-          <w:sz w:val="20"/>
-          <w:szCs w:val="20"/>
-        </w:rPr>
-        <w:t xml:space="preserve"> </w:t>
-      </w:r>
-      <w:r>
-        <w:rPr>
-          <w:rFonts w:ascii="Times New Roman" w:hAnsi="Times New Roman" w:cs="Times New Roman"/>
-          <w:sz w:val="20"/>
-          <w:szCs w:val="20"/>
-        </w:rPr>
-        <w:t>then a new object is introduced, resulting in a new track</w:t>
-      </w:r>
-    </w:p>
-    <w:p>
-      <w:pPr>
-        <w:widowControl w:val="0"/>
-        <w:autoSpaceDE w:val="0"/>
-        <w:autoSpaceDN w:val="0"/>
-        <w:adjustRightInd w:val="0"/>
-        <w:rPr>
-          <w:rFonts w:ascii="Times New Roman" w:hAnsi="Times New Roman" w:cs="Times New Roman"/>
-          <w:sz w:val="20"/>
-          <w:szCs w:val="20"/>
-        </w:rPr>
-      </w:pPr>
-    </w:p>
-    <w:p>
-      <w:pPr>
-        <w:widowControl w:val="0"/>
-        <w:autoSpaceDE w:val="0"/>
-        <w:autoSpaceDN w:val="0"/>
-        <w:adjustRightInd w:val="0"/>
-        <w:rPr>
-          <w:rFonts w:ascii="Times New Roman" w:hAnsi="Times New Roman" w:cs="Times New Roman"/>
-          <w:sz w:val="20"/>
-          <w:szCs w:val="20"/>
-        </w:rPr>
-      </w:pPr>
-      <w:r>
-        <w:rPr>
-          <w:rFonts w:ascii="Times New Roman" w:hAnsi="Times New Roman" w:cs="Times New Roman"/>
-          <w:sz w:val="20"/>
-          <w:szCs w:val="20"/>
-        </w:rPr>
-        <w:t xml:space="preserve">5. Enable track termination. If there are </w:t>
-      </w:r>
-      <w:proofErr w:type="gramStart"/>
-      <w:r>
-        <w:rPr>
-          <w:rFonts w:ascii="Times New Roman" w:hAnsi="Times New Roman" w:cs="Times New Roman"/>
-          <w:sz w:val="20"/>
-          <w:szCs w:val="20"/>
-        </w:rPr>
-        <w:t>fewer detections</w:t>
-      </w:r>
-      <w:proofErr w:type="gramEnd"/>
-      <w:r>
-        <w:rPr>
-          <w:rFonts w:ascii="Times New Roman" w:hAnsi="Times New Roman" w:cs="Times New Roman"/>
-          <w:sz w:val="20"/>
-          <w:szCs w:val="20"/>
-        </w:rPr>
-        <w:t xml:space="preserve"> than tracks, the track that does not</w:t>
-      </w:r>
-      <w:r>
-        <w:rPr>
-          <w:rFonts w:ascii="Times New Roman" w:hAnsi="Times New Roman" w:cs="Times New Roman"/>
-          <w:sz w:val="20"/>
-          <w:szCs w:val="20"/>
-        </w:rPr>
-        <w:t xml:space="preserve"> </w:t>
-      </w:r>
-      <w:r>
-        <w:rPr>
-          <w:rFonts w:ascii="Times New Roman" w:hAnsi="Times New Roman" w:cs="Times New Roman"/>
-          <w:sz w:val="20"/>
-          <w:szCs w:val="20"/>
-        </w:rPr>
-        <w:t>receive a detection should be terminated. Submi</w:t>
-      </w:r>
-      <w:r>
-        <w:rPr>
-          <w:rFonts w:ascii="Times New Roman" w:hAnsi="Times New Roman" w:cs="Times New Roman"/>
-          <w:sz w:val="20"/>
-          <w:szCs w:val="20"/>
-        </w:rPr>
-        <w:t>t an image sequence of fi</w:t>
-      </w:r>
-      <w:r>
-        <w:rPr>
-          <w:rFonts w:ascii="Times New Roman" w:hAnsi="Times New Roman" w:cs="Times New Roman"/>
-          <w:sz w:val="20"/>
-          <w:szCs w:val="20"/>
-        </w:rPr>
-        <w:t>ve (possibly non-</w:t>
-      </w:r>
-      <w:r>
-        <w:rPr>
-          <w:rFonts w:ascii="Times New Roman" w:hAnsi="Times New Roman" w:cs="Times New Roman"/>
-          <w:sz w:val="20"/>
-          <w:szCs w:val="20"/>
-        </w:rPr>
-        <w:t xml:space="preserve"> </w:t>
-      </w:r>
-      <w:r>
-        <w:rPr>
-          <w:rFonts w:ascii="Times New Roman" w:hAnsi="Times New Roman" w:cs="Times New Roman"/>
-          <w:sz w:val="20"/>
-          <w:szCs w:val="20"/>
-        </w:rPr>
-        <w:t>consecutive) images showing two tracked objects, and then one of the tracks disappearing as</w:t>
-      </w:r>
-      <w:r>
-        <w:rPr>
-          <w:rFonts w:ascii="Times New Roman" w:hAnsi="Times New Roman" w:cs="Times New Roman"/>
-          <w:sz w:val="20"/>
-          <w:szCs w:val="20"/>
-        </w:rPr>
-        <w:t xml:space="preserve"> </w:t>
-      </w:r>
-      <w:r>
-        <w:rPr>
-          <w:rFonts w:ascii="Times New Roman" w:hAnsi="Times New Roman" w:cs="Times New Roman"/>
-          <w:sz w:val="20"/>
-          <w:szCs w:val="20"/>
-        </w:rPr>
-        <w:t>the object is moved out of the _</w:t>
-      </w:r>
-      <w:proofErr w:type="spellStart"/>
-      <w:r>
-        <w:rPr>
-          <w:rFonts w:ascii="Times New Roman" w:hAnsi="Times New Roman" w:cs="Times New Roman"/>
-          <w:sz w:val="20"/>
-          <w:szCs w:val="20"/>
-        </w:rPr>
-        <w:t>eld</w:t>
-      </w:r>
-      <w:proofErr w:type="spellEnd"/>
-      <w:r>
-        <w:rPr>
-          <w:rFonts w:ascii="Times New Roman" w:hAnsi="Times New Roman" w:cs="Times New Roman"/>
-          <w:sz w:val="20"/>
-          <w:szCs w:val="20"/>
-        </w:rPr>
-        <w:t xml:space="preserve"> of view.</w:t>
-      </w:r>
-    </w:p>
-    <w:p>
-      <w:pPr>
-        <w:widowControl w:val="0"/>
-        <w:autoSpaceDE w:val="0"/>
-        <w:autoSpaceDN w:val="0"/>
-        <w:adjustRightInd w:val="0"/>
-        <w:rPr>
-          <w:rFonts w:ascii="Times New Roman" w:hAnsi="Times New Roman" w:cs="Times New Roman"/>
-          <w:sz w:val="20"/>
-          <w:szCs w:val="20"/>
-        </w:rPr>
-      </w:pPr>
-    </w:p>
-    <w:p>
-      <w:pPr>
-        <w:widowControl w:val="0"/>
-        <w:autoSpaceDE w:val="0"/>
-        <w:autoSpaceDN w:val="0"/>
-        <w:adjustRightInd w:val="0"/>
-        <w:rPr>
-          <w:rFonts w:ascii="Times New Roman" w:hAnsi="Times New Roman" w:cs="Times New Roman"/>
-          <w:sz w:val="20"/>
-          <w:szCs w:val="20"/>
-        </w:rPr>
-      </w:pPr>
-      <w:r>
-        <w:rPr>
-          <w:rFonts w:ascii="Times New Roman" w:hAnsi="Times New Roman" w:cs="Times New Roman"/>
-          <w:sz w:val="20"/>
-          <w:szCs w:val="20"/>
-        </w:rPr>
-        <w:t>6. Extend your data association to work with up to three tracks and detections. Submit an</w:t>
-      </w:r>
-      <w:r>
-        <w:rPr>
-          <w:rFonts w:ascii="Times New Roman" w:hAnsi="Times New Roman" w:cs="Times New Roman"/>
-          <w:sz w:val="20"/>
-          <w:szCs w:val="20"/>
-        </w:rPr>
-        <w:t xml:space="preserve"> image sequence of fi</w:t>
-      </w:r>
-      <w:r>
-        <w:rPr>
-          <w:rFonts w:ascii="Times New Roman" w:hAnsi="Times New Roman" w:cs="Times New Roman"/>
-          <w:sz w:val="20"/>
-          <w:szCs w:val="20"/>
-        </w:rPr>
-        <w:t>ve (possibly non-consecutive) images showing your program tracking 3</w:t>
-      </w:r>
-      <w:r>
-        <w:rPr>
-          <w:rFonts w:ascii="Times New Roman" w:hAnsi="Times New Roman" w:cs="Times New Roman"/>
-          <w:sz w:val="20"/>
-          <w:szCs w:val="20"/>
-        </w:rPr>
-        <w:t xml:space="preserve"> </w:t>
-      </w:r>
-      <w:r>
-        <w:rPr>
-          <w:rFonts w:ascii="Times New Roman" w:hAnsi="Times New Roman" w:cs="Times New Roman"/>
-          <w:sz w:val="20"/>
-          <w:szCs w:val="20"/>
-        </w:rPr>
-        <w:t>objects.</w:t>
-      </w:r>
-    </w:p>
-    <w:p>
-      <w:pPr>
-        <w:widowControl w:val="0"/>
-        <w:autoSpaceDE w:val="0"/>
-        <w:autoSpaceDN w:val="0"/>
-        <w:adjustRightInd w:val="0"/>
-        <w:rPr>
-          <w:rFonts w:ascii="Times New Roman" w:hAnsi="Times New Roman" w:cs="Times New Roman"/>
-        </w:rPr>
-      </w:pPr>
-    </w:p>
-    <w:p>
-      <w:pPr>
-        <w:widowControl w:val="0"/>
-        <w:autoSpaceDE w:val="0"/>
-        <w:autoSpaceDN w:val="0"/>
-        <w:adjustRightInd w:val="0"/>
-        <w:rPr>
-          <w:rFonts w:ascii="Times New Roman" w:hAnsi="Times New Roman" w:cs="Times New Roman"/>
-        </w:rPr>
-      </w:pPr>
-      <w:r>
-        <w:rPr>
-          <w:rFonts w:ascii="Times New Roman" w:hAnsi="Times New Roman" w:cs="Times New Roman"/>
-        </w:rPr>
-        <w:t>1.3 Lecture Preparation</w:t>
-      </w:r>
-    </w:p>
-    <w:p>
-      <w:pPr>
-        <w:widowControl w:val="0"/>
-        <w:autoSpaceDE w:val="0"/>
-        <w:autoSpaceDN w:val="0"/>
-        <w:adjustRightInd w:val="0"/>
-        <w:rPr>
-          <w:rFonts w:ascii="Times New Roman" w:hAnsi="Times New Roman" w:cs="Times New Roman"/>
-          <w:sz w:val="20"/>
-          <w:szCs w:val="20"/>
-        </w:rPr>
-      </w:pPr>
-      <w:r>
-        <w:rPr>
-          <w:rFonts w:ascii="Times New Roman" w:hAnsi="Times New Roman" w:cs="Times New Roman"/>
-          <w:sz w:val="20"/>
-          <w:szCs w:val="20"/>
-        </w:rPr>
-        <w:t>The last topic we will cover this semester will be the Fourier transform. This resource is very</w:t>
-      </w:r>
-    </w:p>
-    <w:p>
-      <w:pPr>
-        <w:widowControl w:val="0"/>
-        <w:autoSpaceDE w:val="0"/>
-        <w:autoSpaceDN w:val="0"/>
-        <w:adjustRightInd w:val="0"/>
-        <w:rPr>
-          <w:rFonts w:ascii="Times New Roman" w:hAnsi="Times New Roman" w:cs="Times New Roman"/>
-          <w:sz w:val="20"/>
-          <w:szCs w:val="20"/>
-        </w:rPr>
-      </w:pPr>
-      <w:proofErr w:type="gramStart"/>
-      <w:r>
-        <w:rPr>
-          <w:rFonts w:ascii="Times New Roman" w:hAnsi="Times New Roman" w:cs="Times New Roman"/>
-          <w:sz w:val="20"/>
-          <w:szCs w:val="20"/>
-        </w:rPr>
-        <w:t>helpful</w:t>
-      </w:r>
-      <w:proofErr w:type="gramEnd"/>
-      <w:r>
-        <w:rPr>
-          <w:rFonts w:ascii="Times New Roman" w:hAnsi="Times New Roman" w:cs="Times New Roman"/>
-          <w:sz w:val="20"/>
-          <w:szCs w:val="20"/>
-        </w:rPr>
-        <w:t>: http://www.thefouriertransform.com/#introduction. Read through the introduction</w:t>
-      </w:r>
-    </w:p>
-    <w:p>
-      <w:pPr>
-        <w:widowControl w:val="0"/>
-        <w:autoSpaceDE w:val="0"/>
-        <w:autoSpaceDN w:val="0"/>
-        <w:adjustRightInd w:val="0"/>
-        <w:rPr>
-          <w:rFonts w:ascii="Times New Roman" w:hAnsi="Times New Roman" w:cs="Times New Roman"/>
-          <w:sz w:val="20"/>
-          <w:szCs w:val="20"/>
-        </w:rPr>
-      </w:pPr>
-      <w:proofErr w:type="gramStart"/>
-      <w:r>
-        <w:rPr>
-          <w:rFonts w:ascii="Times New Roman" w:hAnsi="Times New Roman" w:cs="Times New Roman"/>
-          <w:sz w:val="20"/>
-          <w:szCs w:val="20"/>
-        </w:rPr>
-        <w:t>and</w:t>
-      </w:r>
-      <w:proofErr w:type="gramEnd"/>
-      <w:r>
-        <w:rPr>
-          <w:rFonts w:ascii="Times New Roman" w:hAnsi="Times New Roman" w:cs="Times New Roman"/>
-          <w:sz w:val="20"/>
-          <w:szCs w:val="20"/>
-        </w:rPr>
-        <w:t xml:space="preserve"> watch the 9 minute video lecture.</w:t>
-      </w:r>
-    </w:p>
-    <w:p>
-      <w:pPr>
-        <w:widowControl w:val="0"/>
-        <w:autoSpaceDE w:val="0"/>
-        <w:autoSpaceDN w:val="0"/>
-        <w:adjustRightInd w:val="0"/>
-        <w:rPr>
-          <w:rFonts w:ascii="Times New Roman" w:hAnsi="Times New Roman" w:cs="Times New Roman"/>
-          <w:sz w:val="20"/>
-          <w:szCs w:val="20"/>
-        </w:rPr>
-      </w:pPr>
+        <w:t>cient. Hint: one undesirable behavior to look out fo</w:t>
+      </w:r>
       <w:bookmarkStart w:id="0" w:name="_GoBack"/>
       <w:bookmarkEnd w:id="0"/>
+      <w:r>
+        <w:rPr>
+          <w:rFonts w:ascii="Times New Roman" w:hAnsi="Times New Roman" w:cs="Times New Roman"/>
+          <w:sz w:val="20"/>
+          <w:szCs w:val="20"/>
+        </w:rPr>
+        <w:t>r is a "track</w:t>
+      </w:r>
+      <w:r>
+        <w:rPr>
+          <w:rFonts w:ascii="Times New Roman" w:hAnsi="Times New Roman" w:cs="Times New Roman"/>
+          <w:sz w:val="20"/>
+          <w:szCs w:val="20"/>
+        </w:rPr>
+        <w:t xml:space="preserve"> </w:t>
+      </w:r>
+      <w:r>
+        <w:rPr>
+          <w:rFonts w:ascii="Times New Roman" w:hAnsi="Times New Roman" w:cs="Times New Roman"/>
+          <w:sz w:val="20"/>
+          <w:szCs w:val="20"/>
+        </w:rPr>
+        <w:t xml:space="preserve">switch" </w:t>
+      </w:r>
+      <w:proofErr w:type="gramStart"/>
+      <w:r>
+        <w:rPr>
+          <w:rFonts w:ascii="Times New Roman" w:hAnsi="Times New Roman" w:cs="Times New Roman"/>
+          <w:sz w:val="20"/>
+          <w:szCs w:val="20"/>
+        </w:rPr>
+        <w:t>behavior which</w:t>
+      </w:r>
+      <w:proofErr w:type="gramEnd"/>
+      <w:r>
+        <w:rPr>
+          <w:rFonts w:ascii="Times New Roman" w:hAnsi="Times New Roman" w:cs="Times New Roman"/>
+          <w:sz w:val="20"/>
+          <w:szCs w:val="20"/>
+        </w:rPr>
+        <w:t xml:space="preserve"> will most likely occur when your objects touch or occlude each other.</w:t>
+      </w:r>
+      <w:r>
+        <w:rPr>
+          <w:rFonts w:ascii="Times New Roman" w:hAnsi="Times New Roman" w:cs="Times New Roman"/>
+          <w:sz w:val="20"/>
+          <w:szCs w:val="20"/>
+        </w:rPr>
+        <w:t xml:space="preserve"> </w:t>
+      </w:r>
+      <w:r>
+        <w:rPr>
+          <w:rFonts w:ascii="Times New Roman" w:hAnsi="Times New Roman" w:cs="Times New Roman"/>
+          <w:sz w:val="20"/>
+          <w:szCs w:val="20"/>
+        </w:rPr>
+        <w:t>You may elaborate on some of the issues I outlined in the description above.</w:t>
+      </w:r>
+    </w:p>
+    <w:p>
+      <w:pPr>
+        <w:widowControl w:val="0"/>
+        <w:autoSpaceDE w:val="0"/>
+        <w:autoSpaceDN w:val="0"/>
+        <w:adjustRightInd w:val="0"/>
+        <w:rPr>
+          <w:rFonts w:ascii="Times New Roman" w:hAnsi="Times New Roman" w:cs="Times New Roman"/>
+          <w:sz w:val="20"/>
+          <w:szCs w:val="20"/>
+        </w:rPr>
+      </w:pPr>
+    </w:p>
+    <w:p>
+      <w:pPr>
+        <w:widowControl w:val="0"/>
+        <w:autoSpaceDE w:val="0"/>
+        <w:autoSpaceDN w:val="0"/>
+        <w:adjustRightInd w:val="0"/>
+        <w:rPr>
+          <w:rFonts w:ascii="Times New Roman" w:hAnsi="Times New Roman" w:cs="Times New Roman"/>
+          <w:sz w:val="20"/>
+          <w:szCs w:val="20"/>
+        </w:rPr>
+      </w:pPr>
+      <w:r>
+        <w:rPr>
+          <w:rFonts w:ascii="Times New Roman" w:hAnsi="Times New Roman" w:cs="Times New Roman"/>
+          <w:sz w:val="20"/>
+          <w:szCs w:val="20"/>
+        </w:rPr>
+        <w:t>Undesirable behaviors:</w:t>
+      </w:r>
+    </w:p>
+    <w:p>
+      <w:pPr>
+        <w:widowControl w:val="0"/>
+        <w:autoSpaceDE w:val="0"/>
+        <w:autoSpaceDN w:val="0"/>
+        <w:adjustRightInd w:val="0"/>
+        <w:rPr>
+          <w:rFonts w:ascii="Times New Roman" w:hAnsi="Times New Roman" w:cs="Times New Roman"/>
+          <w:sz w:val="20"/>
+          <w:szCs w:val="20"/>
+        </w:rPr>
+      </w:pPr>
+    </w:p>
+    <w:p>
+      <w:pPr>
+        <w:pStyle w:val="ListParagraph"/>
+        <w:widowControl w:val="0"/>
+        <w:numPr>
+          <w:ilvl w:val="0"/>
+          <w:numId w:val="1"/>
+        </w:numPr>
+        <w:autoSpaceDE w:val="0"/>
+        <w:autoSpaceDN w:val="0"/>
+        <w:adjustRightInd w:val="0"/>
+        <w:rPr>
+          <w:rFonts w:ascii="Times New Roman" w:hAnsi="Times New Roman" w:cs="Times New Roman"/>
+          <w:sz w:val="20"/>
+          <w:szCs w:val="20"/>
+        </w:rPr>
+      </w:pPr>
+      <w:r>
+        <w:rPr>
+          <w:rFonts w:ascii="Times New Roman" w:hAnsi="Times New Roman" w:cs="Times New Roman"/>
+          <w:sz w:val="20"/>
+          <w:szCs w:val="20"/>
+        </w:rPr>
+        <w:t>I used red circles taped to chop sticks for my red object. When I used two and crossed path in opposing arcs, the object would frequently pick up the other object’s path after crossing and occlusion. At the occlusion the detections drops to one, and the tracks drop to one. The first object to be detected when they separate, pick up the first track (blue) and the second object to be detected, even if it formally owned the blue track picks up the green color.</w:t>
+      </w:r>
+    </w:p>
+    <w:p>
+      <w:pPr>
+        <w:pStyle w:val="ListParagraph"/>
+        <w:widowControl w:val="0"/>
+        <w:numPr>
+          <w:ilvl w:val="0"/>
+          <w:numId w:val="1"/>
+        </w:numPr>
+        <w:autoSpaceDE w:val="0"/>
+        <w:autoSpaceDN w:val="0"/>
+        <w:adjustRightInd w:val="0"/>
+        <w:rPr>
+          <w:rFonts w:ascii="Times New Roman" w:hAnsi="Times New Roman" w:cs="Times New Roman"/>
+          <w:sz w:val="20"/>
+          <w:szCs w:val="20"/>
+        </w:rPr>
+      </w:pPr>
+      <w:r>
+        <w:rPr>
+          <w:rFonts w:ascii="Times New Roman" w:hAnsi="Times New Roman" w:cs="Times New Roman"/>
+          <w:sz w:val="20"/>
+          <w:szCs w:val="20"/>
+        </w:rPr>
+        <w:t>Object detection fails when the red object is rotated and the visible red area drop</w:t>
+      </w:r>
+      <w:r>
+        <w:rPr>
+          <w:rFonts w:ascii="Times New Roman" w:hAnsi="Times New Roman" w:cs="Times New Roman"/>
+          <w:sz w:val="20"/>
+          <w:szCs w:val="20"/>
+        </w:rPr>
+        <w:t>s below the area threshold.</w:t>
+      </w:r>
+    </w:p>
+    <w:p>
+      <w:pPr>
+        <w:pStyle w:val="ListParagraph"/>
+        <w:widowControl w:val="0"/>
+        <w:numPr>
+          <w:ilvl w:val="0"/>
+          <w:numId w:val="1"/>
+        </w:numPr>
+        <w:autoSpaceDE w:val="0"/>
+        <w:autoSpaceDN w:val="0"/>
+        <w:adjustRightInd w:val="0"/>
+        <w:rPr>
+          <w:rFonts w:ascii="Times New Roman" w:hAnsi="Times New Roman" w:cs="Times New Roman"/>
+          <w:sz w:val="20"/>
+          <w:szCs w:val="20"/>
+        </w:rPr>
+      </w:pPr>
+      <w:r>
+        <w:rPr>
+          <w:rFonts w:ascii="Times New Roman" w:hAnsi="Times New Roman" w:cs="Times New Roman"/>
+          <w:sz w:val="20"/>
+          <w:szCs w:val="20"/>
+        </w:rPr>
+        <w:t xml:space="preserve">My red objects are glossy. A while band of light caused the segmentation </w:t>
+      </w:r>
+      <w:proofErr w:type="spellStart"/>
+      <w:r>
+        <w:rPr>
+          <w:rFonts w:ascii="Times New Roman" w:hAnsi="Times New Roman" w:cs="Times New Roman"/>
+          <w:sz w:val="20"/>
+          <w:szCs w:val="20"/>
+        </w:rPr>
+        <w:t>algortithm</w:t>
+      </w:r>
+      <w:proofErr w:type="spellEnd"/>
+      <w:r>
+        <w:rPr>
+          <w:rFonts w:ascii="Times New Roman" w:hAnsi="Times New Roman" w:cs="Times New Roman"/>
+          <w:sz w:val="20"/>
+          <w:szCs w:val="20"/>
+        </w:rPr>
+        <w:t xml:space="preserve"> to detect a single red object as two objects and as a consequence, a single object generates two tracks.</w:t>
+      </w:r>
+    </w:p>
+    <w:p>
+      <w:pPr>
+        <w:widowControl w:val="0"/>
+        <w:autoSpaceDE w:val="0"/>
+        <w:autoSpaceDN w:val="0"/>
+        <w:adjustRightInd w:val="0"/>
+        <w:rPr>
+          <w:rFonts w:ascii="Times New Roman" w:hAnsi="Times New Roman" w:cs="Times New Roman"/>
+          <w:sz w:val="20"/>
+          <w:szCs w:val="20"/>
+        </w:rPr>
+      </w:pPr>
+      <w:r>
+        <w:rPr>
+          <w:rFonts w:ascii="Times New Roman" w:hAnsi="Times New Roman" w:cs="Times New Roman"/>
+          <w:sz w:val="20"/>
+          <w:szCs w:val="20"/>
+        </w:rPr>
+        <w:tab/>
+      </w:r>
+    </w:p>
+    <w:p>
+      <w:pPr>
+        <w:widowControl w:val="0"/>
+        <w:autoSpaceDE w:val="0"/>
+        <w:autoSpaceDN w:val="0"/>
+        <w:adjustRightInd w:val="0"/>
+        <w:rPr>
+          <w:rFonts w:ascii="Times New Roman" w:hAnsi="Times New Roman" w:cs="Times New Roman"/>
+          <w:sz w:val="20"/>
+          <w:szCs w:val="20"/>
+        </w:rPr>
+      </w:pPr>
+      <w:r>
+        <w:rPr>
+          <w:rFonts w:ascii="Times New Roman" w:hAnsi="Times New Roman" w:cs="Times New Roman"/>
+          <w:sz w:val="20"/>
+          <w:szCs w:val="20"/>
+        </w:rPr>
+        <w:t xml:space="preserve">3. Fix the data association in </w:t>
+      </w:r>
+      <w:proofErr w:type="spellStart"/>
+      <w:r>
+        <w:rPr>
+          <w:rFonts w:ascii="Times New Roman" w:hAnsi="Times New Roman" w:cs="Times New Roman"/>
+          <w:sz w:val="20"/>
+          <w:szCs w:val="20"/>
+        </w:rPr>
+        <w:t>trackRedObjects</w:t>
+      </w:r>
+      <w:proofErr w:type="spellEnd"/>
+      <w:r>
+        <w:rPr>
+          <w:rFonts w:ascii="Times New Roman" w:hAnsi="Times New Roman" w:cs="Times New Roman"/>
+          <w:sz w:val="20"/>
+          <w:szCs w:val="20"/>
+        </w:rPr>
+        <w:t>. Make whatever changes to the code you need.</w:t>
+      </w:r>
+    </w:p>
+    <w:p>
+      <w:pPr>
+        <w:widowControl w:val="0"/>
+        <w:autoSpaceDE w:val="0"/>
+        <w:autoSpaceDN w:val="0"/>
+        <w:adjustRightInd w:val="0"/>
+        <w:rPr>
+          <w:rFonts w:ascii="Times New Roman" w:hAnsi="Times New Roman" w:cs="Times New Roman"/>
+          <w:sz w:val="20"/>
+          <w:szCs w:val="20"/>
+        </w:rPr>
+      </w:pPr>
+      <w:r>
+        <w:rPr>
+          <w:rFonts w:ascii="Times New Roman" w:hAnsi="Times New Roman" w:cs="Times New Roman"/>
+          <w:sz w:val="20"/>
+          <w:szCs w:val="20"/>
+        </w:rPr>
+        <w:t>To start, your implementation can work with only two</w:t>
+      </w:r>
+      <w:r>
+        <w:rPr>
+          <w:rFonts w:ascii="Times New Roman" w:hAnsi="Times New Roman" w:cs="Times New Roman"/>
+          <w:sz w:val="20"/>
+          <w:szCs w:val="20"/>
+        </w:rPr>
+        <w:t xml:space="preserve"> objects. Submit a sequence of fi</w:t>
+      </w:r>
+      <w:r>
+        <w:rPr>
+          <w:rFonts w:ascii="Times New Roman" w:hAnsi="Times New Roman" w:cs="Times New Roman"/>
+          <w:sz w:val="20"/>
+          <w:szCs w:val="20"/>
+        </w:rPr>
+        <w:t>ve</w:t>
+      </w:r>
+    </w:p>
+    <w:p>
+      <w:pPr>
+        <w:widowControl w:val="0"/>
+        <w:autoSpaceDE w:val="0"/>
+        <w:autoSpaceDN w:val="0"/>
+        <w:adjustRightInd w:val="0"/>
+        <w:rPr>
+          <w:rFonts w:ascii="Times New Roman" w:hAnsi="Times New Roman" w:cs="Times New Roman"/>
+          <w:sz w:val="20"/>
+          <w:szCs w:val="20"/>
+        </w:rPr>
+      </w:pPr>
+      <w:r>
+        <w:rPr>
+          <w:rFonts w:ascii="Times New Roman" w:hAnsi="Times New Roman" w:cs="Times New Roman"/>
+          <w:sz w:val="20"/>
+          <w:szCs w:val="20"/>
+        </w:rPr>
+        <w:t>(</w:t>
+      </w:r>
+      <w:proofErr w:type="gramStart"/>
+      <w:r>
+        <w:rPr>
+          <w:rFonts w:ascii="Times New Roman" w:hAnsi="Times New Roman" w:cs="Times New Roman"/>
+          <w:sz w:val="20"/>
+          <w:szCs w:val="20"/>
+        </w:rPr>
+        <w:t>possibly</w:t>
+      </w:r>
+      <w:proofErr w:type="gramEnd"/>
+      <w:r>
+        <w:rPr>
+          <w:rFonts w:ascii="Times New Roman" w:hAnsi="Times New Roman" w:cs="Times New Roman"/>
+          <w:sz w:val="20"/>
+          <w:szCs w:val="20"/>
+        </w:rPr>
+        <w:t xml:space="preserve"> non-consecutive) images showing your program tracking through a situation that</w:t>
+      </w:r>
+      <w:r>
+        <w:rPr>
+          <w:rFonts w:ascii="Times New Roman" w:hAnsi="Times New Roman" w:cs="Times New Roman"/>
+          <w:sz w:val="20"/>
+          <w:szCs w:val="20"/>
+        </w:rPr>
+        <w:t xml:space="preserve"> </w:t>
+      </w:r>
+      <w:r>
+        <w:rPr>
+          <w:rFonts w:ascii="Times New Roman" w:hAnsi="Times New Roman" w:cs="Times New Roman"/>
+          <w:sz w:val="20"/>
+          <w:szCs w:val="20"/>
+        </w:rPr>
+        <w:t>would cause a track switch with the original implementation.</w:t>
+      </w:r>
+    </w:p>
+    <w:p>
+      <w:pPr>
+        <w:widowControl w:val="0"/>
+        <w:autoSpaceDE w:val="0"/>
+        <w:autoSpaceDN w:val="0"/>
+        <w:adjustRightInd w:val="0"/>
+        <w:rPr>
+          <w:rFonts w:ascii="Times New Roman" w:hAnsi="Times New Roman" w:cs="Times New Roman"/>
+          <w:sz w:val="20"/>
+          <w:szCs w:val="20"/>
+        </w:rPr>
+      </w:pPr>
+    </w:p>
+    <w:p>
+      <w:pPr>
+        <w:widowControl w:val="0"/>
+        <w:autoSpaceDE w:val="0"/>
+        <w:autoSpaceDN w:val="0"/>
+        <w:adjustRightInd w:val="0"/>
+        <w:rPr>
+          <w:rFonts w:ascii="Times New Roman" w:hAnsi="Times New Roman" w:cs="Times New Roman"/>
+          <w:sz w:val="20"/>
+          <w:szCs w:val="20"/>
+        </w:rPr>
+      </w:pPr>
+      <w:r>
+        <w:rPr>
+          <w:rFonts w:ascii="Times New Roman" w:hAnsi="Times New Roman" w:cs="Times New Roman"/>
+          <w:sz w:val="20"/>
+          <w:szCs w:val="20"/>
+        </w:rPr>
+        <w:t>4. Enable track initiation. If there are more detections than tracks at a particular frame, the</w:t>
+      </w:r>
+      <w:r>
+        <w:rPr>
+          <w:rFonts w:ascii="Times New Roman" w:hAnsi="Times New Roman" w:cs="Times New Roman"/>
+          <w:sz w:val="20"/>
+          <w:szCs w:val="20"/>
+        </w:rPr>
+        <w:t xml:space="preserve"> </w:t>
+      </w:r>
+      <w:r>
+        <w:rPr>
+          <w:rFonts w:ascii="Times New Roman" w:hAnsi="Times New Roman" w:cs="Times New Roman"/>
+          <w:sz w:val="20"/>
+          <w:szCs w:val="20"/>
+        </w:rPr>
+        <w:t>unclaimed detection should be used to start a n</w:t>
+      </w:r>
+      <w:r>
+        <w:rPr>
+          <w:rFonts w:ascii="Times New Roman" w:hAnsi="Times New Roman" w:cs="Times New Roman"/>
+          <w:sz w:val="20"/>
+          <w:szCs w:val="20"/>
+        </w:rPr>
+        <w:t>ew track. Submit a sequence of fi</w:t>
+      </w:r>
+      <w:r>
+        <w:rPr>
+          <w:rFonts w:ascii="Times New Roman" w:hAnsi="Times New Roman" w:cs="Times New Roman"/>
+          <w:sz w:val="20"/>
+          <w:szCs w:val="20"/>
+        </w:rPr>
+        <w:t>ve (possibly</w:t>
+      </w:r>
+      <w:r>
+        <w:rPr>
+          <w:rFonts w:ascii="Times New Roman" w:hAnsi="Times New Roman" w:cs="Times New Roman"/>
+          <w:sz w:val="20"/>
+          <w:szCs w:val="20"/>
+        </w:rPr>
+        <w:t xml:space="preserve"> </w:t>
+      </w:r>
+      <w:r>
+        <w:rPr>
+          <w:rFonts w:ascii="Times New Roman" w:hAnsi="Times New Roman" w:cs="Times New Roman"/>
+          <w:sz w:val="20"/>
+          <w:szCs w:val="20"/>
+        </w:rPr>
+        <w:t>non-consecutive) images showing a situation where there is a track present in the image, and</w:t>
+      </w:r>
+      <w:r>
+        <w:rPr>
+          <w:rFonts w:ascii="Times New Roman" w:hAnsi="Times New Roman" w:cs="Times New Roman"/>
+          <w:sz w:val="20"/>
+          <w:szCs w:val="20"/>
+        </w:rPr>
+        <w:t xml:space="preserve"> </w:t>
+      </w:r>
+      <w:r>
+        <w:rPr>
+          <w:rFonts w:ascii="Times New Roman" w:hAnsi="Times New Roman" w:cs="Times New Roman"/>
+          <w:sz w:val="20"/>
+          <w:szCs w:val="20"/>
+        </w:rPr>
+        <w:t>then a new object is introduced, resulting in a new track</w:t>
+      </w:r>
+    </w:p>
+    <w:p>
+      <w:pPr>
+        <w:widowControl w:val="0"/>
+        <w:autoSpaceDE w:val="0"/>
+        <w:autoSpaceDN w:val="0"/>
+        <w:adjustRightInd w:val="0"/>
+        <w:rPr>
+          <w:rFonts w:ascii="Times New Roman" w:hAnsi="Times New Roman" w:cs="Times New Roman"/>
+          <w:sz w:val="20"/>
+          <w:szCs w:val="20"/>
+        </w:rPr>
+      </w:pPr>
+    </w:p>
+    <w:p>
+      <w:pPr>
+        <w:widowControl w:val="0"/>
+        <w:autoSpaceDE w:val="0"/>
+        <w:autoSpaceDN w:val="0"/>
+        <w:adjustRightInd w:val="0"/>
+        <w:rPr>
+          <w:rFonts w:ascii="Times New Roman" w:hAnsi="Times New Roman" w:cs="Times New Roman"/>
+          <w:sz w:val="20"/>
+          <w:szCs w:val="20"/>
+        </w:rPr>
+      </w:pPr>
+      <w:r>
+        <w:rPr>
+          <w:rFonts w:ascii="Times New Roman" w:hAnsi="Times New Roman" w:cs="Times New Roman"/>
+          <w:sz w:val="20"/>
+          <w:szCs w:val="20"/>
+        </w:rPr>
+        <w:t xml:space="preserve">5. Enable track termination. If there are </w:t>
+      </w:r>
+      <w:proofErr w:type="gramStart"/>
+      <w:r>
+        <w:rPr>
+          <w:rFonts w:ascii="Times New Roman" w:hAnsi="Times New Roman" w:cs="Times New Roman"/>
+          <w:sz w:val="20"/>
+          <w:szCs w:val="20"/>
+        </w:rPr>
+        <w:t>fewer detections</w:t>
+      </w:r>
+      <w:proofErr w:type="gramEnd"/>
+      <w:r>
+        <w:rPr>
+          <w:rFonts w:ascii="Times New Roman" w:hAnsi="Times New Roman" w:cs="Times New Roman"/>
+          <w:sz w:val="20"/>
+          <w:szCs w:val="20"/>
+        </w:rPr>
+        <w:t xml:space="preserve"> than tracks, the track that does not</w:t>
+      </w:r>
+      <w:r>
+        <w:rPr>
+          <w:rFonts w:ascii="Times New Roman" w:hAnsi="Times New Roman" w:cs="Times New Roman"/>
+          <w:sz w:val="20"/>
+          <w:szCs w:val="20"/>
+        </w:rPr>
+        <w:t xml:space="preserve"> </w:t>
+      </w:r>
+      <w:r>
+        <w:rPr>
+          <w:rFonts w:ascii="Times New Roman" w:hAnsi="Times New Roman" w:cs="Times New Roman"/>
+          <w:sz w:val="20"/>
+          <w:szCs w:val="20"/>
+        </w:rPr>
+        <w:t>receive a detection should be terminated. Submi</w:t>
+      </w:r>
+      <w:r>
+        <w:rPr>
+          <w:rFonts w:ascii="Times New Roman" w:hAnsi="Times New Roman" w:cs="Times New Roman"/>
+          <w:sz w:val="20"/>
+          <w:szCs w:val="20"/>
+        </w:rPr>
+        <w:t>t an image sequence of fi</w:t>
+      </w:r>
+      <w:r>
+        <w:rPr>
+          <w:rFonts w:ascii="Times New Roman" w:hAnsi="Times New Roman" w:cs="Times New Roman"/>
+          <w:sz w:val="20"/>
+          <w:szCs w:val="20"/>
+        </w:rPr>
+        <w:t>ve (possibly non-</w:t>
+      </w:r>
+      <w:r>
+        <w:rPr>
+          <w:rFonts w:ascii="Times New Roman" w:hAnsi="Times New Roman" w:cs="Times New Roman"/>
+          <w:sz w:val="20"/>
+          <w:szCs w:val="20"/>
+        </w:rPr>
+        <w:t xml:space="preserve"> </w:t>
+      </w:r>
+      <w:r>
+        <w:rPr>
+          <w:rFonts w:ascii="Times New Roman" w:hAnsi="Times New Roman" w:cs="Times New Roman"/>
+          <w:sz w:val="20"/>
+          <w:szCs w:val="20"/>
+        </w:rPr>
+        <w:t>consecutive) images showing two tracked objects, and then one of the tracks disappearing as</w:t>
+      </w:r>
+      <w:r>
+        <w:rPr>
+          <w:rFonts w:ascii="Times New Roman" w:hAnsi="Times New Roman" w:cs="Times New Roman"/>
+          <w:sz w:val="20"/>
+          <w:szCs w:val="20"/>
+        </w:rPr>
+        <w:t xml:space="preserve"> </w:t>
+      </w:r>
+      <w:r>
+        <w:rPr>
+          <w:rFonts w:ascii="Times New Roman" w:hAnsi="Times New Roman" w:cs="Times New Roman"/>
+          <w:sz w:val="20"/>
+          <w:szCs w:val="20"/>
+        </w:rPr>
+        <w:t>the object is moved out of the _</w:t>
+      </w:r>
+      <w:proofErr w:type="spellStart"/>
+      <w:r>
+        <w:rPr>
+          <w:rFonts w:ascii="Times New Roman" w:hAnsi="Times New Roman" w:cs="Times New Roman"/>
+          <w:sz w:val="20"/>
+          <w:szCs w:val="20"/>
+        </w:rPr>
+        <w:t>eld</w:t>
+      </w:r>
+      <w:proofErr w:type="spellEnd"/>
+      <w:r>
+        <w:rPr>
+          <w:rFonts w:ascii="Times New Roman" w:hAnsi="Times New Roman" w:cs="Times New Roman"/>
+          <w:sz w:val="20"/>
+          <w:szCs w:val="20"/>
+        </w:rPr>
+        <w:t xml:space="preserve"> of view.</w:t>
+      </w:r>
+    </w:p>
+    <w:p>
+      <w:pPr>
+        <w:widowControl w:val="0"/>
+        <w:autoSpaceDE w:val="0"/>
+        <w:autoSpaceDN w:val="0"/>
+        <w:adjustRightInd w:val="0"/>
+        <w:rPr>
+          <w:rFonts w:ascii="Times New Roman" w:hAnsi="Times New Roman" w:cs="Times New Roman"/>
+          <w:sz w:val="20"/>
+          <w:szCs w:val="20"/>
+        </w:rPr>
+      </w:pPr>
+    </w:p>
+    <w:p>
+      <w:pPr>
+        <w:widowControl w:val="0"/>
+        <w:autoSpaceDE w:val="0"/>
+        <w:autoSpaceDN w:val="0"/>
+        <w:adjustRightInd w:val="0"/>
+        <w:rPr>
+          <w:rFonts w:ascii="Times New Roman" w:hAnsi="Times New Roman" w:cs="Times New Roman"/>
+          <w:sz w:val="20"/>
+          <w:szCs w:val="20"/>
+        </w:rPr>
+      </w:pPr>
+      <w:r>
+        <w:rPr>
+          <w:rFonts w:ascii="Times New Roman" w:hAnsi="Times New Roman" w:cs="Times New Roman"/>
+          <w:sz w:val="20"/>
+          <w:szCs w:val="20"/>
+        </w:rPr>
+        <w:t>6. Extend your data association to work with up to three tracks and detections. Submit an</w:t>
+      </w:r>
+      <w:r>
+        <w:rPr>
+          <w:rFonts w:ascii="Times New Roman" w:hAnsi="Times New Roman" w:cs="Times New Roman"/>
+          <w:sz w:val="20"/>
+          <w:szCs w:val="20"/>
+        </w:rPr>
+        <w:t xml:space="preserve"> image sequence of fi</w:t>
+      </w:r>
+      <w:r>
+        <w:rPr>
+          <w:rFonts w:ascii="Times New Roman" w:hAnsi="Times New Roman" w:cs="Times New Roman"/>
+          <w:sz w:val="20"/>
+          <w:szCs w:val="20"/>
+        </w:rPr>
+        <w:t>ve (possibly non-consecutive) images showing your program tracking 3</w:t>
+      </w:r>
+      <w:r>
+        <w:rPr>
+          <w:rFonts w:ascii="Times New Roman" w:hAnsi="Times New Roman" w:cs="Times New Roman"/>
+          <w:sz w:val="20"/>
+          <w:szCs w:val="20"/>
+        </w:rPr>
+        <w:t xml:space="preserve"> </w:t>
+      </w:r>
+      <w:r>
+        <w:rPr>
+          <w:rFonts w:ascii="Times New Roman" w:hAnsi="Times New Roman" w:cs="Times New Roman"/>
+          <w:sz w:val="20"/>
+          <w:szCs w:val="20"/>
+        </w:rPr>
+        <w:t>objects.</w:t>
+      </w:r>
+    </w:p>
+    <w:p>
+      <w:pPr>
+        <w:widowControl w:val="0"/>
+        <w:autoSpaceDE w:val="0"/>
+        <w:autoSpaceDN w:val="0"/>
+        <w:adjustRightInd w:val="0"/>
+        <w:rPr>
+          <w:rFonts w:ascii="Times New Roman" w:hAnsi="Times New Roman" w:cs="Times New Roman"/>
+        </w:rPr>
+      </w:pPr>
+    </w:p>
+    <w:p>
+      <w:pPr>
+        <w:widowControl w:val="0"/>
+        <w:autoSpaceDE w:val="0"/>
+        <w:autoSpaceDN w:val="0"/>
+        <w:adjustRightInd w:val="0"/>
+        <w:rPr>
+          <w:rFonts w:ascii="Times New Roman" w:hAnsi="Times New Roman" w:cs="Times New Roman"/>
+        </w:rPr>
+      </w:pPr>
+      <w:r>
+        <w:rPr>
+          <w:rFonts w:ascii="Times New Roman" w:hAnsi="Times New Roman" w:cs="Times New Roman"/>
+        </w:rPr>
+        <w:t>1.3 Lecture Preparation</w:t>
+      </w:r>
+    </w:p>
+    <w:p>
+      <w:pPr>
+        <w:widowControl w:val="0"/>
+        <w:autoSpaceDE w:val="0"/>
+        <w:autoSpaceDN w:val="0"/>
+        <w:adjustRightInd w:val="0"/>
+        <w:rPr>
+          <w:rFonts w:ascii="Times New Roman" w:hAnsi="Times New Roman" w:cs="Times New Roman"/>
+          <w:sz w:val="20"/>
+          <w:szCs w:val="20"/>
+        </w:rPr>
+      </w:pPr>
+      <w:r>
+        <w:rPr>
+          <w:rFonts w:ascii="Times New Roman" w:hAnsi="Times New Roman" w:cs="Times New Roman"/>
+          <w:sz w:val="20"/>
+          <w:szCs w:val="20"/>
+        </w:rPr>
+        <w:t>The last topic we will cover this semester will be the Fourier transform. This resource is very</w:t>
+      </w:r>
+    </w:p>
+    <w:p>
+      <w:pPr>
+        <w:widowControl w:val="0"/>
+        <w:autoSpaceDE w:val="0"/>
+        <w:autoSpaceDN w:val="0"/>
+        <w:adjustRightInd w:val="0"/>
+        <w:rPr>
+          <w:rFonts w:ascii="Times New Roman" w:hAnsi="Times New Roman" w:cs="Times New Roman"/>
+          <w:sz w:val="20"/>
+          <w:szCs w:val="20"/>
+        </w:rPr>
+      </w:pPr>
+      <w:proofErr w:type="gramStart"/>
+      <w:r>
+        <w:rPr>
+          <w:rFonts w:ascii="Times New Roman" w:hAnsi="Times New Roman" w:cs="Times New Roman"/>
+          <w:sz w:val="20"/>
+          <w:szCs w:val="20"/>
+        </w:rPr>
+        <w:t>helpful</w:t>
+      </w:r>
+      <w:proofErr w:type="gramEnd"/>
+      <w:r>
+        <w:rPr>
+          <w:rFonts w:ascii="Times New Roman" w:hAnsi="Times New Roman" w:cs="Times New Roman"/>
+          <w:sz w:val="20"/>
+          <w:szCs w:val="20"/>
+        </w:rPr>
+        <w:t>: http://www.thefouriertransform.com/#introduction. Read through the introduction</w:t>
+      </w:r>
+    </w:p>
+    <w:p>
+      <w:pPr>
+        <w:widowControl w:val="0"/>
+        <w:autoSpaceDE w:val="0"/>
+        <w:autoSpaceDN w:val="0"/>
+        <w:adjustRightInd w:val="0"/>
+        <w:rPr>
+          <w:rFonts w:ascii="Times New Roman" w:hAnsi="Times New Roman" w:cs="Times New Roman"/>
+          <w:sz w:val="20"/>
+          <w:szCs w:val="20"/>
+        </w:rPr>
+      </w:pPr>
+      <w:proofErr w:type="gramStart"/>
+      <w:r>
+        <w:rPr>
+          <w:rFonts w:ascii="Times New Roman" w:hAnsi="Times New Roman" w:cs="Times New Roman"/>
+          <w:sz w:val="20"/>
+          <w:szCs w:val="20"/>
+        </w:rPr>
+        <w:t>and</w:t>
+      </w:r>
+      <w:proofErr w:type="gramEnd"/>
+      <w:r>
+        <w:rPr>
+          <w:rFonts w:ascii="Times New Roman" w:hAnsi="Times New Roman" w:cs="Times New Roman"/>
+          <w:sz w:val="20"/>
+          <w:szCs w:val="20"/>
+        </w:rPr>
+        <w:t xml:space="preserve"> watch the 9 minute video lecture.</w:t>
+      </w:r>
+    </w:p>
+    <w:p>
+      <w:pPr>
+        <w:widowControl w:val="0"/>
+        <w:autoSpaceDE w:val="0"/>
+        <w:autoSpaceDN w:val="0"/>
+        <w:adjustRightInd w:val="0"/>
+        <w:rPr>
+          <w:rFonts w:ascii="Times New Roman" w:hAnsi="Times New Roman" w:cs="Times New Roman"/>
+          <w:sz w:val="20"/>
+          <w:szCs w:val="20"/>
+        </w:rPr>
+      </w:pPr>
     </w:p>
     <w:p>
       <w:r>
@@ -1488,6 +2624,219 @@
     </w:sectPr>
   </w:body>
 </w:document>
+</file>
+
+<file path=word/numbering.xml><?xml version="1.0" encoding="utf-8"?>
+<w:numbering xmlns:wpc="http://schemas.microsoft.com/office/word/2010/wordprocessingCanvas" xmlns:mo="http://schemas.microsoft.com/office/mac/office/2008/main" xmlns:mc="http://schemas.openxmlformats.org/markup-compatibility/2006" xmlns:mv="urn:schemas-microsoft-com:mac:vml" xmlns:o="urn:schemas-microsoft-com:office:office" xmlns:r="http://schemas.openxmlformats.org/officeDocument/2006/relationships" xmlns:m="http://schemas.openxmlformats.org/officeDocument/2006/math" xmlns:v="urn:schemas-microsoft-com:vml" xmlns:wp14="http://schemas.microsoft.com/office/word/2010/wordprocessingDrawing" xmlns:wp="http://schemas.openxmlformats.org/drawingml/2006/wordprocessingDrawing" xmlns:w10="urn:schemas-microsoft-com:office:word" xmlns:w="http://schemas.openxmlformats.org/wordprocessingml/2006/main" xmlns:w14="http://schemas.microsoft.com/office/word/2010/wordml" xmlns:wpg="http://schemas.microsoft.com/office/word/2010/wordprocessingGroup" xmlns:wpi="http://schemas.microsoft.com/office/word/2010/wordprocessingInk" xmlns:wne="http://schemas.microsoft.com/office/word/2006/wordml" xmlns:wps="http://schemas.microsoft.com/office/word/2010/wordprocessingShape" mc:Ignorable="w14 wp14">
+  <w:abstractNum w:abstractNumId="0">
+    <w:nsid w:val="169A516E"/>
+    <w:multiLevelType w:val="hybridMultilevel"/>
+    <w:tmpl w:val="6DFE0C88"/>
+    <w:lvl w:ilvl="0" w:tplc="04090019">
+      <w:start w:val="1"/>
+      <w:numFmt w:val="lowerLetter"/>
+      <w:lvlText w:val="%1."/>
+      <w:lvlJc w:val="left"/>
+      <w:pPr>
+        <w:ind w:left="720" w:hanging="360"/>
+      </w:pPr>
+      <w:rPr>
+        <w:rFonts w:hint="default"/>
+      </w:rPr>
+    </w:lvl>
+    <w:lvl w:ilvl="1" w:tplc="04090019" w:tentative="1">
+      <w:start w:val="1"/>
+      <w:numFmt w:val="lowerLetter"/>
+      <w:lvlText w:val="%2."/>
+      <w:lvlJc w:val="left"/>
+      <w:pPr>
+        <w:ind w:left="1440" w:hanging="360"/>
+      </w:pPr>
+    </w:lvl>
+    <w:lvl w:ilvl="2" w:tplc="0409001B" w:tentative="1">
+      <w:start w:val="1"/>
+      <w:numFmt w:val="lowerRoman"/>
+      <w:lvlText w:val="%3."/>
+      <w:lvlJc w:val="right"/>
+      <w:pPr>
+        <w:ind w:left="2160" w:hanging="180"/>
+      </w:pPr>
+    </w:lvl>
+    <w:lvl w:ilvl="3" w:tplc="0409000F" w:tentative="1">
+      <w:start w:val="1"/>
+      <w:numFmt w:val="decimal"/>
+      <w:lvlText w:val="%4."/>
+      <w:lvlJc w:val="left"/>
+      <w:pPr>
+        <w:ind w:left="2880" w:hanging="360"/>
+      </w:pPr>
+    </w:lvl>
+    <w:lvl w:ilvl="4" w:tplc="04090019" w:tentative="1">
+      <w:start w:val="1"/>
+      <w:numFmt w:val="lowerLetter"/>
+      <w:lvlText w:val="%5."/>
+      <w:lvlJc w:val="left"/>
+      <w:pPr>
+        <w:ind w:left="3600" w:hanging="360"/>
+      </w:pPr>
+    </w:lvl>
+    <w:lvl w:ilvl="5" w:tplc="0409001B" w:tentative="1">
+      <w:start w:val="1"/>
+      <w:numFmt w:val="lowerRoman"/>
+      <w:lvlText w:val="%6."/>
+      <w:lvlJc w:val="right"/>
+      <w:pPr>
+        <w:ind w:left="4320" w:hanging="180"/>
+      </w:pPr>
+    </w:lvl>
+    <w:lvl w:ilvl="6" w:tplc="0409000F" w:tentative="1">
+      <w:start w:val="1"/>
+      <w:numFmt w:val="decimal"/>
+      <w:lvlText w:val="%7."/>
+      <w:lvlJc w:val="left"/>
+      <w:pPr>
+        <w:ind w:left="5040" w:hanging="360"/>
+      </w:pPr>
+    </w:lvl>
+    <w:lvl w:ilvl="7" w:tplc="04090019" w:tentative="1">
+      <w:start w:val="1"/>
+      <w:numFmt w:val="lowerLetter"/>
+      <w:lvlText w:val="%8."/>
+      <w:lvlJc w:val="left"/>
+      <w:pPr>
+        <w:ind w:left="5760" w:hanging="360"/>
+      </w:pPr>
+    </w:lvl>
+    <w:lvl w:ilvl="8" w:tplc="0409001B" w:tentative="1">
+      <w:start w:val="1"/>
+      <w:numFmt w:val="lowerRoman"/>
+      <w:lvlText w:val="%9."/>
+      <w:lvlJc w:val="right"/>
+      <w:pPr>
+        <w:ind w:left="6480" w:hanging="180"/>
+      </w:pPr>
+    </w:lvl>
+  </w:abstractNum>
+  <w:abstractNum w:abstractNumId="1">
+    <w:nsid w:val="2DEA15AB"/>
+    <w:multiLevelType w:val="hybridMultilevel"/>
+    <w:tmpl w:val="CA98A3FE"/>
+    <w:lvl w:ilvl="0" w:tplc="04090001">
+      <w:start w:val="1"/>
+      <w:numFmt w:val="bullet"/>
+      <w:lvlText w:val=""/>
+      <w:lvlJc w:val="left"/>
+      <w:pPr>
+        <w:ind w:left="720" w:hanging="360"/>
+      </w:pPr>
+      <w:rPr>
+        <w:rFonts w:ascii="Symbol" w:hAnsi="Symbol" w:hint="default"/>
+      </w:rPr>
+    </w:lvl>
+    <w:lvl w:ilvl="1" w:tplc="04090003" w:tentative="1">
+      <w:start w:val="1"/>
+      <w:numFmt w:val="bullet"/>
+      <w:lvlText w:val="o"/>
+      <w:lvlJc w:val="left"/>
+      <w:pPr>
+        <w:ind w:left="1440" w:hanging="360"/>
+      </w:pPr>
+      <w:rPr>
+        <w:rFonts w:ascii="Courier New" w:hAnsi="Courier New" w:cs="Courier New" w:hint="default"/>
+      </w:rPr>
+    </w:lvl>
+    <w:lvl w:ilvl="2" w:tplc="04090005" w:tentative="1">
+      <w:start w:val="1"/>
+      <w:numFmt w:val="bullet"/>
+      <w:lvlText w:val=""/>
+      <w:lvlJc w:val="left"/>
+      <w:pPr>
+        <w:ind w:left="2160" w:hanging="360"/>
+      </w:pPr>
+      <w:rPr>
+        <w:rFonts w:ascii="Wingdings" w:hAnsi="Wingdings" w:hint="default"/>
+      </w:rPr>
+    </w:lvl>
+    <w:lvl w:ilvl="3" w:tplc="04090001" w:tentative="1">
+      <w:start w:val="1"/>
+      <w:numFmt w:val="bullet"/>
+      <w:lvlText w:val=""/>
+      <w:lvlJc w:val="left"/>
+      <w:pPr>
+        <w:ind w:left="2880" w:hanging="360"/>
+      </w:pPr>
+      <w:rPr>
+        <w:rFonts w:ascii="Symbol" w:hAnsi="Symbol" w:hint="default"/>
+      </w:rPr>
+    </w:lvl>
+    <w:lvl w:ilvl="4" w:tplc="04090003" w:tentative="1">
+      <w:start w:val="1"/>
+      <w:numFmt w:val="bullet"/>
+      <w:lvlText w:val="o"/>
+      <w:lvlJc w:val="left"/>
+      <w:pPr>
+        <w:ind w:left="3600" w:hanging="360"/>
+      </w:pPr>
+      <w:rPr>
+        <w:rFonts w:ascii="Courier New" w:hAnsi="Courier New" w:cs="Courier New" w:hint="default"/>
+      </w:rPr>
+    </w:lvl>
+    <w:lvl w:ilvl="5" w:tplc="04090005" w:tentative="1">
+      <w:start w:val="1"/>
+      <w:numFmt w:val="bullet"/>
+      <w:lvlText w:val=""/>
+      <w:lvlJc w:val="left"/>
+      <w:pPr>
+        <w:ind w:left="4320" w:hanging="360"/>
+      </w:pPr>
+      <w:rPr>
+        <w:rFonts w:ascii="Wingdings" w:hAnsi="Wingdings" w:hint="default"/>
+      </w:rPr>
+    </w:lvl>
+    <w:lvl w:ilvl="6" w:tplc="04090001" w:tentative="1">
+      <w:start w:val="1"/>
+      <w:numFmt w:val="bullet"/>
+      <w:lvlText w:val=""/>
+      <w:lvlJc w:val="left"/>
+      <w:pPr>
+        <w:ind w:left="5040" w:hanging="360"/>
+      </w:pPr>
+      <w:rPr>
+        <w:rFonts w:ascii="Symbol" w:hAnsi="Symbol" w:hint="default"/>
+      </w:rPr>
+    </w:lvl>
+    <w:lvl w:ilvl="7" w:tplc="04090003" w:tentative="1">
+      <w:start w:val="1"/>
+      <w:numFmt w:val="bullet"/>
+      <w:lvlText w:val="o"/>
+      <w:lvlJc w:val="left"/>
+      <w:pPr>
+        <w:ind w:left="5760" w:hanging="360"/>
+      </w:pPr>
+      <w:rPr>
+        <w:rFonts w:ascii="Courier New" w:hAnsi="Courier New" w:cs="Courier New" w:hint="default"/>
+      </w:rPr>
+    </w:lvl>
+    <w:lvl w:ilvl="8" w:tplc="04090005" w:tentative="1">
+      <w:start w:val="1"/>
+      <w:numFmt w:val="bullet"/>
+      <w:lvlText w:val=""/>
+      <w:lvlJc w:val="left"/>
+      <w:pPr>
+        <w:ind w:left="6480" w:hanging="360"/>
+      </w:pPr>
+      <w:rPr>
+        <w:rFonts w:ascii="Wingdings" w:hAnsi="Wingdings" w:hint="default"/>
+      </w:rPr>
+    </w:lvl>
+  </w:abstractNum>
+  <w:num w:numId="1">
+    <w:abstractNumId w:val="1"/>
+  </w:num>
+  <w:num w:numId="2">
+    <w:abstractNumId w:val="0"/>
+  </w:num>
+</w:numbering>
 </file>
 
 <file path=word/styles.xml><?xml version="1.0" encoding="utf-8"?>
@@ -1672,6 +3021,54 @@
     <w:uiPriority w:val="99"/>
     <w:semiHidden/>
     <w:unhideWhenUsed/>
+  </w:style>
+  <w:style w:type="character" w:styleId="PlaceholderText">
+    <w:name w:val="Placeholder Text"/>
+    <w:basedOn w:val="DefaultParagraphFont"/>
+    <w:uiPriority w:val="99"/>
+    <w:semiHidden/>
+    <w:rsid w:val="00153918"/>
+    <w:rPr>
+      <w:color w:val="808080"/>
+    </w:rPr>
+  </w:style>
+  <w:style w:type="paragraph" w:styleId="BalloonText">
+    <w:name w:val="Balloon Text"/>
+    <w:basedOn w:val="Normal"/>
+    <w:link w:val="BalloonTextChar"/>
+    <w:uiPriority w:val="99"/>
+    <w:semiHidden/>
+    <w:unhideWhenUsed/>
+    <w:rsid w:val="00153918"/>
+    <w:rPr>
+      <w:rFonts w:ascii="Lucida Grande" w:hAnsi="Lucida Grande" w:cs="Lucida Grande"/>
+      <w:sz w:val="18"/>
+      <w:szCs w:val="18"/>
+    </w:rPr>
+  </w:style>
+  <w:style w:type="character" w:customStyle="1" w:styleId="BalloonTextChar">
+    <w:name w:val="Balloon Text Char"/>
+    <w:basedOn w:val="DefaultParagraphFont"/>
+    <w:link w:val="BalloonText"/>
+    <w:uiPriority w:val="99"/>
+    <w:semiHidden/>
+    <w:rsid w:val="00153918"/>
+    <w:rPr>
+      <w:rFonts w:ascii="Lucida Grande" w:hAnsi="Lucida Grande" w:cs="Lucida Grande"/>
+      <w:sz w:val="18"/>
+      <w:szCs w:val="18"/>
+    </w:rPr>
+  </w:style>
+  <w:style w:type="paragraph" w:styleId="ListParagraph">
+    <w:name w:val="List Paragraph"/>
+    <w:basedOn w:val="Normal"/>
+    <w:uiPriority w:val="34"/>
+    <w:qFormat/>
+    <w:rsid w:val="00B4030C"/>
+    <w:pPr>
+      <w:ind w:left="720"/>
+      <w:contextualSpacing/>
+    </w:pPr>
   </w:style>
 </w:styles>
 </file>
@@ -1858,6 +3255,54 @@
     <w:uiPriority w:val="99"/>
     <w:semiHidden/>
     <w:unhideWhenUsed/>
+  </w:style>
+  <w:style w:type="character" w:styleId="PlaceholderText">
+    <w:name w:val="Placeholder Text"/>
+    <w:basedOn w:val="DefaultParagraphFont"/>
+    <w:uiPriority w:val="99"/>
+    <w:semiHidden/>
+    <w:rsid w:val="00153918"/>
+    <w:rPr>
+      <w:color w:val="808080"/>
+    </w:rPr>
+  </w:style>
+  <w:style w:type="paragraph" w:styleId="BalloonText">
+    <w:name w:val="Balloon Text"/>
+    <w:basedOn w:val="Normal"/>
+    <w:link w:val="BalloonTextChar"/>
+    <w:uiPriority w:val="99"/>
+    <w:semiHidden/>
+    <w:unhideWhenUsed/>
+    <w:rsid w:val="00153918"/>
+    <w:rPr>
+      <w:rFonts w:ascii="Lucida Grande" w:hAnsi="Lucida Grande" w:cs="Lucida Grande"/>
+      <w:sz w:val="18"/>
+      <w:szCs w:val="18"/>
+    </w:rPr>
+  </w:style>
+  <w:style w:type="character" w:customStyle="1" w:styleId="BalloonTextChar">
+    <w:name w:val="Balloon Text Char"/>
+    <w:basedOn w:val="DefaultParagraphFont"/>
+    <w:link w:val="BalloonText"/>
+    <w:uiPriority w:val="99"/>
+    <w:semiHidden/>
+    <w:rsid w:val="00153918"/>
+    <w:rPr>
+      <w:rFonts w:ascii="Lucida Grande" w:hAnsi="Lucida Grande" w:cs="Lucida Grande"/>
+      <w:sz w:val="18"/>
+      <w:szCs w:val="18"/>
+    </w:rPr>
+  </w:style>
+  <w:style w:type="paragraph" w:styleId="ListParagraph">
+    <w:name w:val="List Paragraph"/>
+    <w:basedOn w:val="Normal"/>
+    <w:uiPriority w:val="34"/>
+    <w:qFormat/>
+    <w:rsid w:val="00B4030C"/>
+    <w:pPr>
+      <w:ind w:left="720"/>
+      <w:contextualSpacing/>
+    </w:pPr>
   </w:style>
 </w:styles>
 </file>

</xml_diff>